<commit_message>
finish topic 8 (stack)
</commit_message>
<xml_diff>
--- a/212033JTopic7/Tutorial/tutorial.docx
+++ b/212033JTopic7/Tutorial/tutorial.docx
@@ -7,11 +7,17 @@
         <w:spacing w:after="0" w:line="259" w:lineRule="auto"/>
         <w:ind w:left="7" w:right="-351" w:firstLine="0"/>
         <w:jc w:val="left"/>
+        <w:rPr>
+          <w:sz w:val="24"/>
+          <w:szCs w:val="24"/>
+        </w:rPr>
       </w:pPr>
       <w:r>
         <w:rPr>
           <w:rFonts w:ascii="Calibri" w:eastAsia="Calibri" w:hAnsi="Calibri" w:cs="Calibri"/>
           <w:noProof/>
+          <w:sz w:val="24"/>
+          <w:szCs w:val="24"/>
         </w:rPr>
         <mc:AlternateContent>
           <mc:Choice Requires="wpg">
@@ -253,41 +259,41 @@
               </wp:inline>
             </w:drawing>
           </mc:Choice>
-          <mc:Fallback xmlns:a="http://schemas.openxmlformats.org/drawingml/2006/main">
+          <mc:Fallback>
             <w:pict>
-              <v:group id="Group 2427" style="width:471.75pt;height:34.91pt;mso-position-horizontal-relative:char;mso-position-vertical-relative:line" coordsize="59912,4433">
-                <v:rect id="Rectangle 6" style="position:absolute;width:25953;height:1713;left:37759;top:1096;" filled="f" stroked="f">
+              <v:group w14:anchorId="2F6B2EB1" id="Group 2427" o:spid="_x0000_s1026" style="width:471.75pt;height:34.9pt;mso-position-horizontal-relative:char;mso-position-vertical-relative:line" coordsize="59912,4433" o:gfxdata="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">
+                <v:rect id="Rectangle 6" o:spid="_x0000_s1027" style="position:absolute;left:37759;top:1096;width:25954;height:1713;visibility:visible;mso-wrap-style:square;v-text-anchor:top" o:gfxdata="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" filled="f" stroked="f">
                   <v:textbox inset="0,0,0,0">
                     <w:txbxContent>
                       <w:p>
                         <w:pPr>
-                          <w:spacing w:before="0" w:after="160" w:line="259" w:lineRule="auto"/>
+                          <w:spacing w:after="160" w:line="259" w:lineRule="auto"/>
                           <w:ind w:left="0" w:firstLine="0"/>
                           <w:jc w:val="left"/>
                         </w:pPr>
                         <w:r>
                           <w:rPr>
-                            <w:rFonts w:cs="Calibri" w:hAnsi="Calibri" w:eastAsia="Calibri" w:ascii="Calibri"/>
+                            <w:rFonts w:ascii="Calibri" w:eastAsia="Calibri" w:hAnsi="Calibri" w:cs="Calibri"/>
                             <w:sz w:val="20"/>
                           </w:rPr>
-                          <w:t xml:space="preserve">IT2153/IT2352/IT2553/IT2653/IT2852</w:t>
+                          <w:t>IT2153/IT2352/IT2553/IT2653/IT2852</w:t>
                         </w:r>
                       </w:p>
                     </w:txbxContent>
                   </v:textbox>
                 </v:rect>
-                <v:rect id="Rectangle 7" style="position:absolute;width:380;height:1713;left:57301;top:1096;" filled="f" stroked="f">
+                <v:rect id="Rectangle 7" o:spid="_x0000_s1028" style="position:absolute;left:57301;top:1096;width:380;height:1713;visibility:visible;mso-wrap-style:square;v-text-anchor:top" o:gfxdata="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" filled="f" stroked="f">
                   <v:textbox inset="0,0,0,0">
                     <w:txbxContent>
                       <w:p>
                         <w:pPr>
-                          <w:spacing w:before="0" w:after="160" w:line="259" w:lineRule="auto"/>
+                          <w:spacing w:after="160" w:line="259" w:lineRule="auto"/>
                           <w:ind w:left="0" w:firstLine="0"/>
                           <w:jc w:val="left"/>
                         </w:pPr>
                         <w:r>
                           <w:rPr>
-                            <w:rFonts w:cs="Calibri" w:hAnsi="Calibri" w:eastAsia="Calibri" w:ascii="Calibri"/>
+                            <w:rFonts w:ascii="Calibri" w:eastAsia="Calibri" w:hAnsi="Calibri" w:cs="Calibri"/>
                             <w:sz w:val="20"/>
                           </w:rPr>
                           <w:t xml:space="preserve"> </w:t>
@@ -296,38 +302,38 @@
                     </w:txbxContent>
                   </v:textbox>
                 </v:rect>
-                <v:rect id="Rectangle 8" style="position:absolute;width:20063;height:1713;left:42194;top:2635;" filled="f" stroked="f">
+                <v:rect id="Rectangle 8" o:spid="_x0000_s1029" style="position:absolute;left:42194;top:2635;width:20064;height:1713;visibility:visible;mso-wrap-style:square;v-text-anchor:top" o:gfxdata="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" filled="f" stroked="f">
                   <v:textbox inset="0,0,0,0">
                     <w:txbxContent>
                       <w:p>
                         <w:pPr>
-                          <w:spacing w:before="0" w:after="160" w:line="259" w:lineRule="auto"/>
+                          <w:spacing w:after="160" w:line="259" w:lineRule="auto"/>
                           <w:ind w:left="0" w:firstLine="0"/>
                           <w:jc w:val="left"/>
                         </w:pPr>
                         <w:r>
                           <w:rPr>
-                            <w:rFonts w:cs="Calibri" w:hAnsi="Calibri" w:eastAsia="Calibri" w:ascii="Calibri"/>
+                            <w:rFonts w:ascii="Calibri" w:eastAsia="Calibri" w:hAnsi="Calibri" w:cs="Calibri"/>
                             <w:sz w:val="20"/>
                           </w:rPr>
-                          <w:t xml:space="preserve">Data Structures &amp; Algorithms</w:t>
+                          <w:t>Data Structures &amp; Algorithms</w:t>
                         </w:r>
                       </w:p>
                     </w:txbxContent>
                   </v:textbox>
                 </v:rect>
-                <v:rect id="Rectangle 9" style="position:absolute;width:458;height:2064;left:57301;top:2440;" filled="f" stroked="f">
+                <v:rect id="Rectangle 9" o:spid="_x0000_s1030" style="position:absolute;left:57301;top:2440;width:458;height:2065;visibility:visible;mso-wrap-style:square;v-text-anchor:top" o:gfxdata="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" filled="f" stroked="f">
                   <v:textbox inset="0,0,0,0">
                     <w:txbxContent>
                       <w:p>
                         <w:pPr>
-                          <w:spacing w:before="0" w:after="160" w:line="259" w:lineRule="auto"/>
+                          <w:spacing w:after="160" w:line="259" w:lineRule="auto"/>
                           <w:ind w:left="0" w:firstLine="0"/>
                           <w:jc w:val="left"/>
                         </w:pPr>
                         <w:r>
                           <w:rPr>
-                            <w:rFonts w:cs="Calibri" w:hAnsi="Calibri" w:eastAsia="Calibri" w:ascii="Calibri"/>
+                            <w:rFonts w:ascii="Calibri" w:eastAsia="Calibri" w:hAnsi="Calibri" w:cs="Calibri"/>
                             <w:sz w:val="24"/>
                           </w:rPr>
                           <w:t xml:space="preserve"> </w:t>
@@ -336,13 +342,32 @@
                     </w:txbxContent>
                   </v:textbox>
                 </v:rect>
-                <v:shape id="Shape 25" style="position:absolute;width:59912;height:0;left:0;top:4433;" coordsize="5991225,0" path="m0,0l5991225,0">
-                  <v:stroke weight="0.75pt" endcap="flat" joinstyle="round" on="true" color="#000000"/>
-                  <v:fill on="false" color="#000000" opacity="0"/>
+                <v:shape id="Shape 25" o:spid="_x0000_s1031" style="position:absolute;top:4433;width:59912;height:0;visibility:visible;mso-wrap-style:square;v-text-anchor:top" coordsize="5991225,0" o:gfxdata="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" path="m,l5991225,e" filled="f">
+                  <v:path arrowok="t" textboxrect="0,0,5991225,0"/>
                 </v:shape>
-                <v:shape id="Picture 27" style="position:absolute;width:15798;height:4254;left:222;top:0;" filled="f">
-                  <v:imagedata r:id="rId6"/>
+                <v:shapetype id="_x0000_t75" coordsize="21600,21600" o:spt="75" o:preferrelative="t" path="m@4@5l@4@11@9@11@9@5xe" filled="f" stroked="f">
+                  <v:stroke joinstyle="miter"/>
+                  <v:formulas>
+                    <v:f eqn="if lineDrawn pixelLineWidth 0"/>
+                    <v:f eqn="sum @0 1 0"/>
+                    <v:f eqn="sum 0 0 @1"/>
+                    <v:f eqn="prod @2 1 2"/>
+                    <v:f eqn="prod @3 21600 pixelWidth"/>
+                    <v:f eqn="prod @3 21600 pixelHeight"/>
+                    <v:f eqn="sum @0 0 1"/>
+                    <v:f eqn="prod @6 1 2"/>
+                    <v:f eqn="prod @7 21600 pixelWidth"/>
+                    <v:f eqn="sum @8 21600 0"/>
+                    <v:f eqn="prod @7 21600 pixelHeight"/>
+                    <v:f eqn="sum @10 21600 0"/>
+                  </v:formulas>
+                  <v:path o:extrusionok="f" gradientshapeok="t" o:connecttype="rect"/>
+                  <o:lock v:ext="edit" aspectratio="t"/>
+                </v:shapetype>
+                <v:shape id="Picture 27" o:spid="_x0000_s1032" type="#_x0000_t75" style="position:absolute;left:222;width:15799;height:4254;visibility:visible;mso-wrap-style:square" o:gfxdata="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">
+                  <v:imagedata r:id="rId6" o:title=""/>
                 </v:shape>
+                <w10:anchorlock/>
               </v:group>
             </w:pict>
           </mc:Fallback>
@@ -354,11 +379,16 @@
         <w:spacing w:after="0" w:line="259" w:lineRule="auto"/>
         <w:ind w:left="0" w:firstLine="0"/>
         <w:jc w:val="right"/>
+        <w:rPr>
+          <w:sz w:val="24"/>
+          <w:szCs w:val="24"/>
+        </w:rPr>
       </w:pPr>
       <w:r>
         <w:rPr>
           <w:rFonts w:ascii="Times New Roman" w:eastAsia="Times New Roman" w:hAnsi="Times New Roman" w:cs="Times New Roman"/>
-          <w:sz w:val="24"/>
+          <w:sz w:val="28"/>
+          <w:szCs w:val="24"/>
         </w:rPr>
         <w:t xml:space="preserve"> </w:t>
       </w:r>
@@ -368,18 +398,24 @@
         <w:spacing w:after="0" w:line="259" w:lineRule="auto"/>
         <w:ind w:right="59"/>
         <w:jc w:val="center"/>
+        <w:rPr>
+          <w:sz w:val="24"/>
+          <w:szCs w:val="24"/>
+        </w:rPr>
       </w:pPr>
       <w:r>
         <w:rPr>
           <w:b/>
-          <w:sz w:val="24"/>
+          <w:sz w:val="28"/>
+          <w:szCs w:val="24"/>
         </w:rPr>
         <w:t>Tutorial 09</w:t>
       </w:r>
       <w:r>
         <w:rPr>
           <w:b/>
-          <w:sz w:val="24"/>
+          <w:sz w:val="28"/>
+          <w:szCs w:val="24"/>
           <w:vertAlign w:val="subscript"/>
         </w:rPr>
         <w:t xml:space="preserve"> </w:t>
@@ -390,11 +426,16 @@
         <w:spacing w:after="0" w:line="259" w:lineRule="auto"/>
         <w:ind w:right="63"/>
         <w:jc w:val="center"/>
+        <w:rPr>
+          <w:sz w:val="24"/>
+          <w:szCs w:val="24"/>
+        </w:rPr>
       </w:pPr>
       <w:r>
         <w:rPr>
           <w:b/>
-          <w:sz w:val="24"/>
+          <w:sz w:val="28"/>
+          <w:szCs w:val="24"/>
         </w:rPr>
         <w:t xml:space="preserve">Array-Based Sequences </w:t>
       </w:r>
@@ -404,10 +445,16 @@
         <w:spacing w:after="0" w:line="259" w:lineRule="auto"/>
         <w:ind w:left="0" w:firstLine="0"/>
         <w:jc w:val="left"/>
+        <w:rPr>
+          <w:sz w:val="24"/>
+          <w:szCs w:val="24"/>
+        </w:rPr>
       </w:pPr>
       <w:r>
         <w:rPr>
           <w:rFonts w:ascii="Times New Roman" w:eastAsia="Times New Roman" w:hAnsi="Times New Roman" w:cs="Times New Roman"/>
+          <w:sz w:val="24"/>
+          <w:szCs w:val="24"/>
         </w:rPr>
         <w:t xml:space="preserve"> </w:t>
       </w:r>
@@ -417,8 +464,16 @@
         <w:spacing w:after="0" w:line="259" w:lineRule="auto"/>
         <w:ind w:left="0" w:firstLine="0"/>
         <w:jc w:val="left"/>
-      </w:pPr>
-      <w:r>
+        <w:rPr>
+          <w:sz w:val="24"/>
+          <w:szCs w:val="24"/>
+        </w:rPr>
+      </w:pPr>
+      <w:r>
+        <w:rPr>
+          <w:sz w:val="24"/>
+          <w:szCs w:val="24"/>
+        </w:rPr>
         <w:t xml:space="preserve"> </w:t>
       </w:r>
     </w:p>
@@ -430,17 +485,31 @@
         </w:numPr>
         <w:spacing w:after="26"/>
         <w:ind w:right="46" w:hanging="566"/>
-      </w:pPr>
-      <w:r>
+        <w:rPr>
+          <w:sz w:val="24"/>
+          <w:szCs w:val="24"/>
+        </w:rPr>
+      </w:pPr>
+      <w:r>
+        <w:rPr>
+          <w:sz w:val="24"/>
+          <w:szCs w:val="24"/>
+        </w:rPr>
         <w:t xml:space="preserve">Python’s </w:t>
       </w:r>
       <w:r>
         <w:rPr>
           <w:b/>
+          <w:sz w:val="24"/>
+          <w:szCs w:val="24"/>
         </w:rPr>
         <w:t>compact array</w:t>
       </w:r>
       <w:r>
+        <w:rPr>
+          <w:sz w:val="24"/>
+          <w:szCs w:val="24"/>
+        </w:rPr>
         <w:t xml:space="preserve"> stores a group of related variables (of the same type and size) one after another in a contiguous portion of the computer’s memory. </w:t>
       </w:r>
     </w:p>
@@ -449,8 +518,16 @@
         <w:spacing w:after="0" w:line="259" w:lineRule="auto"/>
         <w:ind w:left="566" w:firstLine="0"/>
         <w:jc w:val="left"/>
-      </w:pPr>
-      <w:r>
+        <w:rPr>
+          <w:sz w:val="24"/>
+          <w:szCs w:val="24"/>
+        </w:rPr>
+      </w:pPr>
+      <w:r>
+        <w:rPr>
+          <w:sz w:val="24"/>
+          <w:szCs w:val="24"/>
+        </w:rPr>
         <w:t xml:space="preserve"> </w:t>
       </w:r>
     </w:p>
@@ -459,10 +536,16 @@
         <w:spacing w:after="0" w:line="259" w:lineRule="auto"/>
         <w:ind w:left="0" w:right="577" w:firstLine="0"/>
         <w:jc w:val="right"/>
+        <w:rPr>
+          <w:sz w:val="24"/>
+          <w:szCs w:val="24"/>
+        </w:rPr>
       </w:pPr>
       <w:r>
         <w:rPr>
           <w:noProof/>
+          <w:sz w:val="24"/>
+          <w:szCs w:val="24"/>
         </w:rPr>
         <w:drawing>
           <wp:inline distT="0" distB="0" distL="0" distR="0" wp14:anchorId="7D78635C" wp14:editId="0E88C57F">
@@ -499,6 +582,10 @@
         </w:drawing>
       </w:r>
       <w:r>
+        <w:rPr>
+          <w:sz w:val="24"/>
+          <w:szCs w:val="24"/>
+        </w:rPr>
         <w:t xml:space="preserve"> </w:t>
       </w:r>
     </w:p>
@@ -507,56 +594,100 @@
         <w:spacing w:after="0" w:line="259" w:lineRule="auto"/>
         <w:ind w:left="0" w:firstLine="0"/>
         <w:jc w:val="left"/>
-      </w:pPr>
-      <w:r>
+        <w:rPr>
+          <w:sz w:val="24"/>
+          <w:szCs w:val="24"/>
+        </w:rPr>
+      </w:pPr>
+      <w:r>
+        <w:rPr>
+          <w:sz w:val="24"/>
+          <w:szCs w:val="24"/>
+        </w:rPr>
         <w:t xml:space="preserve"> </w:t>
       </w:r>
     </w:p>
     <w:p>
       <w:pPr>
         <w:ind w:left="561" w:right="46"/>
-      </w:pPr>
-      <w:r>
+        <w:rPr>
+          <w:sz w:val="24"/>
+          <w:szCs w:val="24"/>
+        </w:rPr>
+      </w:pPr>
+      <w:r>
+        <w:rPr>
+          <w:sz w:val="24"/>
+          <w:szCs w:val="24"/>
+        </w:rPr>
         <w:t xml:space="preserve">For example, the above represent an array of six characters that occupies 12 bytes of memory (2 bytes for each character), starting from memory address 2146 to 2157. Each location within the array is a </w:t>
       </w:r>
       <w:r>
         <w:rPr>
           <w:b/>
+          <w:sz w:val="24"/>
+          <w:szCs w:val="24"/>
         </w:rPr>
         <w:t>cell</w:t>
       </w:r>
       <w:r>
+        <w:rPr>
+          <w:sz w:val="24"/>
+          <w:szCs w:val="24"/>
+        </w:rPr>
         <w:t xml:space="preserve"> and we use an integer </w:t>
       </w:r>
       <w:r>
         <w:rPr>
           <w:b/>
+          <w:sz w:val="24"/>
+          <w:szCs w:val="24"/>
         </w:rPr>
         <w:t>index</w:t>
       </w:r>
       <w:r>
+        <w:rPr>
+          <w:sz w:val="24"/>
+          <w:szCs w:val="24"/>
+        </w:rPr>
         <w:t xml:space="preserve"> to describe its location within the array (</w:t>
       </w:r>
       <w:proofErr w:type="gramStart"/>
       <w:r>
+        <w:rPr>
+          <w:sz w:val="24"/>
+          <w:szCs w:val="24"/>
+        </w:rPr>
         <w:t>e.g.</w:t>
       </w:r>
       <w:proofErr w:type="gramEnd"/>
       <w:r>
+        <w:rPr>
+          <w:sz w:val="24"/>
+          <w:szCs w:val="24"/>
+        </w:rPr>
         <w:t xml:space="preserve"> the cell of the above array with index 4 has content </w:t>
       </w:r>
       <w:r>
         <w:rPr>
           <w:rFonts w:ascii="Courier New" w:eastAsia="Courier New" w:hAnsi="Courier New" w:cs="Courier New"/>
+          <w:sz w:val="24"/>
+          <w:szCs w:val="24"/>
         </w:rPr>
         <w:t>L</w:t>
       </w:r>
       <w:r>
+        <w:rPr>
+          <w:sz w:val="24"/>
+          <w:szCs w:val="24"/>
+        </w:rPr>
         <w:t xml:space="preserve"> and is stored in bytes 2154 and 2155). </w:t>
       </w:r>
       <w:r>
         <w:rPr>
           <w:b/>
+          <w:sz w:val="24"/>
+          <w:szCs w:val="24"/>
         </w:rPr>
         <w:t xml:space="preserve"> </w:t>
       </w:r>
@@ -566,16 +697,32 @@
         <w:spacing w:after="0" w:line="259" w:lineRule="auto"/>
         <w:ind w:left="566" w:firstLine="0"/>
         <w:jc w:val="left"/>
-      </w:pPr>
-      <w:r>
+        <w:rPr>
+          <w:sz w:val="24"/>
+          <w:szCs w:val="24"/>
+        </w:rPr>
+      </w:pPr>
+      <w:r>
+        <w:rPr>
+          <w:sz w:val="24"/>
+          <w:szCs w:val="24"/>
+        </w:rPr>
         <w:t xml:space="preserve"> </w:t>
       </w:r>
     </w:p>
     <w:p>
       <w:pPr>
         <w:ind w:left="561" w:right="46"/>
-      </w:pPr>
-      <w:r>
+        <w:rPr>
+          <w:sz w:val="24"/>
+          <w:szCs w:val="24"/>
+        </w:rPr>
+      </w:pPr>
+      <w:r>
+        <w:rPr>
+          <w:sz w:val="24"/>
+          <w:szCs w:val="24"/>
+        </w:rPr>
         <w:t xml:space="preserve">Given the memory address at which an array starts, the number of bytes per element, and a desired index within the array. Suggest a formula that can be used to compute the memory address of a specific cell in the array. </w:t>
       </w:r>
     </w:p>
@@ -584,8 +731,16 @@
         <w:spacing w:after="0" w:line="259" w:lineRule="auto"/>
         <w:ind w:left="566" w:firstLine="0"/>
         <w:jc w:val="left"/>
-      </w:pPr>
-      <w:r>
+        <w:rPr>
+          <w:sz w:val="24"/>
+          <w:szCs w:val="24"/>
+        </w:rPr>
+      </w:pPr>
+      <w:r>
+        <w:rPr>
+          <w:sz w:val="24"/>
+          <w:szCs w:val="24"/>
+        </w:rPr>
         <w:t xml:space="preserve"> </w:t>
       </w:r>
     </w:p>
@@ -594,8 +749,16 @@
         <w:spacing w:after="1" w:line="259" w:lineRule="auto"/>
         <w:ind w:left="0" w:firstLine="0"/>
         <w:jc w:val="left"/>
-      </w:pPr>
-      <w:r>
+        <w:rPr>
+          <w:sz w:val="24"/>
+          <w:szCs w:val="24"/>
+        </w:rPr>
+      </w:pPr>
+      <w:r>
+        <w:rPr>
+          <w:sz w:val="24"/>
+          <w:szCs w:val="24"/>
+        </w:rPr>
         <w:t xml:space="preserve"> </w:t>
       </w:r>
     </w:p>
@@ -610,6 +773,8 @@
           <w:i/>
           <w:iCs/>
           <w:color w:val="FF0000"/>
+          <w:sz w:val="24"/>
+          <w:szCs w:val="24"/>
         </w:rPr>
       </w:pPr>
       <w:r>
@@ -619,8 +784,10 @@
           <w:i/>
           <w:iCs/>
           <w:color w:val="FF0000"/>
-        </w:rPr>
-        <w:t>Start + cell</w:t>
+          <w:sz w:val="24"/>
+          <w:szCs w:val="24"/>
+        </w:rPr>
+        <w:t xml:space="preserve">Let memory address at which the array starts </w:t>
       </w:r>
       <w:r>
         <w:rPr>
@@ -629,8 +796,10 @@
           <w:i/>
           <w:iCs/>
           <w:color w:val="FF0000"/>
-        </w:rPr>
-        <w:t xml:space="preserve"> </w:t>
+          <w:sz w:val="24"/>
+          <w:szCs w:val="24"/>
+        </w:rPr>
+        <w:sym w:font="Wingdings" w:char="F0E0"/>
       </w:r>
       <w:r>
         <w:rPr>
@@ -639,6 +808,192 @@
           <w:i/>
           <w:iCs/>
           <w:color w:val="FF0000"/>
+          <w:sz w:val="24"/>
+          <w:szCs w:val="24"/>
+        </w:rPr>
+        <w:t xml:space="preserve"> start</w:t>
+      </w:r>
+    </w:p>
+    <w:p>
+      <w:pPr>
+        <w:spacing w:after="1" w:line="259" w:lineRule="auto"/>
+        <w:ind w:left="0" w:firstLine="0"/>
+        <w:jc w:val="left"/>
+        <w:rPr>
+          <w:b/>
+          <w:bCs/>
+          <w:i/>
+          <w:iCs/>
+          <w:color w:val="FF0000"/>
+          <w:sz w:val="24"/>
+          <w:szCs w:val="24"/>
+        </w:rPr>
+      </w:pPr>
+      <w:r>
+        <w:rPr>
+          <w:b/>
+          <w:bCs/>
+          <w:i/>
+          <w:iCs/>
+          <w:color w:val="FF0000"/>
+          <w:sz w:val="24"/>
+          <w:szCs w:val="24"/>
+        </w:rPr>
+        <w:t xml:space="preserve">Let the number of bytes per element </w:t>
+      </w:r>
+      <w:r>
+        <w:rPr>
+          <w:b/>
+          <w:bCs/>
+          <w:i/>
+          <w:iCs/>
+          <w:color w:val="FF0000"/>
+          <w:sz w:val="24"/>
+          <w:szCs w:val="24"/>
+        </w:rPr>
+        <w:sym w:font="Wingdings" w:char="F0E0"/>
+      </w:r>
+      <w:r>
+        <w:rPr>
+          <w:b/>
+          <w:bCs/>
+          <w:i/>
+          <w:iCs/>
+          <w:color w:val="FF0000"/>
+          <w:sz w:val="24"/>
+          <w:szCs w:val="24"/>
+        </w:rPr>
+        <w:t xml:space="preserve"> cell size</w:t>
+      </w:r>
+    </w:p>
+    <w:p>
+      <w:pPr>
+        <w:spacing w:after="1" w:line="259" w:lineRule="auto"/>
+        <w:ind w:left="0" w:firstLine="0"/>
+        <w:jc w:val="left"/>
+        <w:rPr>
+          <w:b/>
+          <w:bCs/>
+          <w:i/>
+          <w:iCs/>
+          <w:color w:val="FF0000"/>
+          <w:sz w:val="24"/>
+          <w:szCs w:val="24"/>
+        </w:rPr>
+      </w:pPr>
+      <w:r>
+        <w:rPr>
+          <w:b/>
+          <w:bCs/>
+          <w:i/>
+          <w:iCs/>
+          <w:color w:val="FF0000"/>
+          <w:sz w:val="24"/>
+          <w:szCs w:val="24"/>
+        </w:rPr>
+        <w:t xml:space="preserve">Let the desired index within the array </w:t>
+      </w:r>
+      <w:r>
+        <w:rPr>
+          <w:b/>
+          <w:bCs/>
+          <w:i/>
+          <w:iCs/>
+          <w:color w:val="FF0000"/>
+          <w:sz w:val="24"/>
+          <w:szCs w:val="24"/>
+        </w:rPr>
+        <w:sym w:font="Wingdings" w:char="F0E0"/>
+      </w:r>
+      <w:r>
+        <w:rPr>
+          <w:b/>
+          <w:bCs/>
+          <w:i/>
+          <w:iCs/>
+          <w:color w:val="FF0000"/>
+          <w:sz w:val="24"/>
+          <w:szCs w:val="24"/>
+        </w:rPr>
+        <w:t xml:space="preserve"> index</w:t>
+      </w:r>
+    </w:p>
+    <w:p>
+      <w:pPr>
+        <w:spacing w:after="1" w:line="259" w:lineRule="auto"/>
+        <w:ind w:left="0" w:firstLine="0"/>
+        <w:jc w:val="left"/>
+        <w:rPr>
+          <w:b/>
+          <w:bCs/>
+          <w:i/>
+          <w:iCs/>
+          <w:color w:val="FF0000"/>
+          <w:sz w:val="24"/>
+          <w:szCs w:val="24"/>
+        </w:rPr>
+      </w:pPr>
+    </w:p>
+    <w:p>
+      <w:pPr>
+        <w:spacing w:after="1" w:line="259" w:lineRule="auto"/>
+        <w:ind w:left="0" w:firstLine="0"/>
+        <w:jc w:val="left"/>
+        <w:rPr>
+          <w:b/>
+          <w:bCs/>
+          <w:i/>
+          <w:iCs/>
+          <w:color w:val="FF0000"/>
+          <w:sz w:val="24"/>
+          <w:szCs w:val="24"/>
+        </w:rPr>
+      </w:pPr>
+      <w:r>
+        <w:rPr>
+          <w:b/>
+          <w:bCs/>
+          <w:i/>
+          <w:iCs/>
+          <w:color w:val="FF0000"/>
+          <w:sz w:val="24"/>
+          <w:szCs w:val="24"/>
+        </w:rPr>
+        <w:t xml:space="preserve">Formula: </w:t>
+      </w:r>
+      <w:r>
+        <w:rPr>
+          <w:b/>
+          <w:bCs/>
+          <w:i/>
+          <w:iCs/>
+          <w:color w:val="FF0000"/>
+          <w:sz w:val="24"/>
+          <w:szCs w:val="24"/>
+        </w:rPr>
+        <w:t>Start + cell</w:t>
+      </w:r>
+      <w:r>
+        <w:rPr>
+          <w:b/>
+          <w:bCs/>
+          <w:i/>
+          <w:iCs/>
+          <w:color w:val="FF0000"/>
+          <w:sz w:val="24"/>
+          <w:szCs w:val="24"/>
+        </w:rPr>
+        <w:t xml:space="preserve"> </w:t>
+      </w:r>
+      <w:r>
+        <w:rPr>
+          <w:b/>
+          <w:bCs/>
+          <w:i/>
+          <w:iCs/>
+          <w:color w:val="FF0000"/>
+          <w:sz w:val="24"/>
+          <w:szCs w:val="24"/>
         </w:rPr>
         <w:t>size * index</w:t>
       </w:r>
@@ -648,8 +1003,16 @@
         <w:spacing w:after="160" w:line="259" w:lineRule="auto"/>
         <w:ind w:left="0" w:firstLine="0"/>
         <w:jc w:val="left"/>
-      </w:pPr>
-      <w:r>
+        <w:rPr>
+          <w:sz w:val="24"/>
+          <w:szCs w:val="24"/>
+        </w:rPr>
+      </w:pPr>
+      <w:r>
+        <w:rPr>
+          <w:sz w:val="24"/>
+          <w:szCs w:val="24"/>
+        </w:rPr>
         <w:br w:type="page"/>
       </w:r>
     </w:p>
@@ -658,6 +1021,10 @@
         <w:spacing w:after="1" w:line="259" w:lineRule="auto"/>
         <w:ind w:left="0" w:firstLine="0"/>
         <w:jc w:val="left"/>
+        <w:rPr>
+          <w:sz w:val="24"/>
+          <w:szCs w:val="24"/>
+        </w:rPr>
       </w:pPr>
     </w:p>
     <w:p>
@@ -668,17 +1035,31 @@
         </w:numPr>
         <w:spacing w:after="26"/>
         <w:ind w:right="46" w:hanging="566"/>
-      </w:pPr>
-      <w:r>
+        <w:rPr>
+          <w:sz w:val="24"/>
+          <w:szCs w:val="24"/>
+        </w:rPr>
+      </w:pPr>
+      <w:r>
+        <w:rPr>
+          <w:sz w:val="24"/>
+          <w:szCs w:val="24"/>
+        </w:rPr>
         <w:t xml:space="preserve">Refer to Python’s documentation on its </w:t>
       </w:r>
       <w:r>
         <w:rPr>
           <w:rFonts w:ascii="Courier New" w:eastAsia="Courier New" w:hAnsi="Courier New" w:cs="Courier New"/>
+          <w:sz w:val="24"/>
+          <w:szCs w:val="24"/>
         </w:rPr>
         <w:t>array</w:t>
       </w:r>
       <w:r>
+        <w:rPr>
+          <w:sz w:val="24"/>
+          <w:szCs w:val="24"/>
+        </w:rPr>
         <w:t xml:space="preserve"> module: </w:t>
       </w:r>
     </w:p>
@@ -687,8 +1068,16 @@
         <w:spacing w:after="0" w:line="259" w:lineRule="auto"/>
         <w:ind w:left="566" w:firstLine="0"/>
         <w:jc w:val="left"/>
-      </w:pPr>
-      <w:r>
+        <w:rPr>
+          <w:sz w:val="24"/>
+          <w:szCs w:val="24"/>
+        </w:rPr>
+      </w:pPr>
+      <w:r>
+        <w:rPr>
+          <w:sz w:val="24"/>
+          <w:szCs w:val="24"/>
+        </w:rPr>
         <w:t xml:space="preserve"> </w:t>
       </w:r>
     </w:p>
@@ -701,29 +1090,47 @@
         <w:spacing w:after="0" w:line="259" w:lineRule="auto"/>
         <w:ind w:left="0" w:firstLine="0"/>
         <w:jc w:val="left"/>
+        <w:rPr>
+          <w:sz w:val="24"/>
+          <w:szCs w:val="24"/>
+        </w:rPr>
       </w:pPr>
       <w:r>
         <w:rPr>
           <w:rFonts w:ascii="Calibri" w:eastAsia="Calibri" w:hAnsi="Calibri" w:cs="Calibri"/>
+          <w:sz w:val="24"/>
+          <w:szCs w:val="24"/>
         </w:rPr>
         <w:tab/>
       </w:r>
       <w:r>
         <w:rPr>
           <w:rFonts w:ascii="Segoe UI Symbol" w:eastAsia="Segoe UI Symbol" w:hAnsi="Segoe UI Symbol" w:cs="Segoe UI Symbol"/>
+          <w:sz w:val="24"/>
+          <w:szCs w:val="24"/>
         </w:rPr>
         <w:t>•</w:t>
       </w:r>
       <w:r>
-        <w:t xml:space="preserve"> </w:t>
-      </w:r>
-      <w:r>
+        <w:rPr>
+          <w:sz w:val="24"/>
+          <w:szCs w:val="24"/>
+        </w:rPr>
+        <w:t xml:space="preserve"> </w:t>
+      </w:r>
+      <w:r>
+        <w:rPr>
+          <w:sz w:val="24"/>
+          <w:szCs w:val="24"/>
+        </w:rPr>
         <w:tab/>
       </w:r>
       <w:hyperlink r:id="rId8">
         <w:r>
           <w:rPr>
             <w:color w:val="800080"/>
+            <w:sz w:val="24"/>
+            <w:szCs w:val="24"/>
             <w:u w:val="single" w:color="800080"/>
           </w:rPr>
           <w:t>https://docs.python.org/3/library/array.html</w:t>
@@ -731,6 +1138,10 @@
       </w:hyperlink>
       <w:hyperlink r:id="rId9">
         <w:r>
+          <w:rPr>
+            <w:sz w:val="24"/>
+            <w:szCs w:val="24"/>
+          </w:rPr>
           <w:t xml:space="preserve"> </w:t>
         </w:r>
       </w:hyperlink>
@@ -740,16 +1151,32 @@
         <w:spacing w:after="0" w:line="259" w:lineRule="auto"/>
         <w:ind w:left="566" w:firstLine="0"/>
         <w:jc w:val="left"/>
-      </w:pPr>
-      <w:r>
+        <w:rPr>
+          <w:sz w:val="24"/>
+          <w:szCs w:val="24"/>
+        </w:rPr>
+      </w:pPr>
+      <w:r>
+        <w:rPr>
+          <w:sz w:val="24"/>
+          <w:szCs w:val="24"/>
+        </w:rPr>
         <w:t xml:space="preserve"> </w:t>
       </w:r>
     </w:p>
     <w:p>
       <w:pPr>
         <w:ind w:left="561" w:right="46"/>
-      </w:pPr>
-      <w:r>
+        <w:rPr>
+          <w:sz w:val="24"/>
+          <w:szCs w:val="24"/>
+        </w:rPr>
+      </w:pPr>
+      <w:r>
+        <w:rPr>
+          <w:sz w:val="24"/>
+          <w:szCs w:val="24"/>
+        </w:rPr>
         <w:t xml:space="preserve">Write a Python program that performs the following: </w:t>
       </w:r>
     </w:p>
@@ -758,8 +1185,16 @@
         <w:spacing w:after="0" w:line="259" w:lineRule="auto"/>
         <w:ind w:left="566" w:firstLine="0"/>
         <w:jc w:val="left"/>
-      </w:pPr>
-      <w:r>
+        <w:rPr>
+          <w:sz w:val="24"/>
+          <w:szCs w:val="24"/>
+        </w:rPr>
+      </w:pPr>
+      <w:r>
+        <w:rPr>
+          <w:sz w:val="24"/>
+          <w:szCs w:val="24"/>
+        </w:rPr>
         <w:t xml:space="preserve"> </w:t>
       </w:r>
     </w:p>
@@ -771,20 +1206,32 @@
         </w:numPr>
         <w:spacing w:after="55"/>
         <w:ind w:right="46" w:hanging="360"/>
-      </w:pPr>
-      <w:r>
+        <w:rPr>
+          <w:sz w:val="24"/>
+          <w:szCs w:val="24"/>
+        </w:rPr>
+      </w:pPr>
+      <w:r>
+        <w:rPr>
+          <w:sz w:val="24"/>
+          <w:szCs w:val="24"/>
+        </w:rPr>
         <w:t xml:space="preserve">Create an array of integers, </w:t>
       </w:r>
       <w:proofErr w:type="spellStart"/>
       <w:r>
         <w:rPr>
           <w:rFonts w:ascii="Courier New" w:eastAsia="Courier New" w:hAnsi="Courier New" w:cs="Courier New"/>
+          <w:sz w:val="24"/>
+          <w:szCs w:val="24"/>
         </w:rPr>
         <w:t>array_in</w:t>
       </w:r>
       <w:r>
         <w:rPr>
           <w:rFonts w:ascii="Courier New" w:eastAsia="Courier New" w:hAnsi="Courier New" w:cs="Courier New"/>
+          <w:sz w:val="24"/>
+          <w:szCs w:val="24"/>
         </w:rPr>
         <w:t>t</w:t>
       </w:r>
@@ -797,12 +1244,16 @@
         <w:rPr>
           <w:rFonts w:ascii="Courier New" w:eastAsia="Courier New" w:hAnsi="Courier New" w:cs="Courier New"/>
           <w:color w:val="FF0000"/>
-        </w:rPr>
-      </w:pPr>
-      <w:r>
-        <w:rPr>
-          <w:rFonts w:ascii="Courier New" w:eastAsia="Courier New" w:hAnsi="Courier New" w:cs="Courier New"/>
-          <w:color w:val="FF0000"/>
+          <w:sz w:val="24"/>
+          <w:szCs w:val="24"/>
+        </w:rPr>
+      </w:pPr>
+      <w:r>
+        <w:rPr>
+          <w:rFonts w:ascii="Courier New" w:eastAsia="Courier New" w:hAnsi="Courier New" w:cs="Courier New"/>
+          <w:color w:val="FF0000"/>
+          <w:sz w:val="24"/>
+          <w:szCs w:val="24"/>
         </w:rPr>
         <w:t xml:space="preserve">import array as </w:t>
       </w:r>
@@ -811,6 +1262,8 @@
         <w:rPr>
           <w:rFonts w:ascii="Courier New" w:eastAsia="Courier New" w:hAnsi="Courier New" w:cs="Courier New"/>
           <w:color w:val="FF0000"/>
+          <w:sz w:val="24"/>
+          <w:szCs w:val="24"/>
         </w:rPr>
         <w:t>arr</w:t>
       </w:r>
@@ -823,6 +1276,8 @@
         <w:rPr>
           <w:rFonts w:ascii="Courier New" w:eastAsia="Courier New" w:hAnsi="Courier New" w:cs="Courier New"/>
           <w:color w:val="FF0000"/>
+          <w:sz w:val="24"/>
+          <w:szCs w:val="24"/>
         </w:rPr>
       </w:pPr>
       <w:proofErr w:type="spellStart"/>
@@ -830,6 +1285,8 @@
         <w:rPr>
           <w:rFonts w:ascii="Courier New" w:eastAsia="Courier New" w:hAnsi="Courier New" w:cs="Courier New"/>
           <w:color w:val="FF0000"/>
+          <w:sz w:val="24"/>
+          <w:szCs w:val="24"/>
         </w:rPr>
         <w:t>array_int</w:t>
       </w:r>
@@ -838,6 +1295,8 @@
         <w:rPr>
           <w:rFonts w:ascii="Courier New" w:eastAsia="Courier New" w:hAnsi="Courier New" w:cs="Courier New"/>
           <w:color w:val="FF0000"/>
+          <w:sz w:val="24"/>
+          <w:szCs w:val="24"/>
         </w:rPr>
         <w:t xml:space="preserve"> = </w:t>
       </w:r>
@@ -847,6 +1306,8 @@
         <w:rPr>
           <w:rFonts w:ascii="Courier New" w:eastAsia="Courier New" w:hAnsi="Courier New" w:cs="Courier New"/>
           <w:color w:val="FF0000"/>
+          <w:sz w:val="24"/>
+          <w:szCs w:val="24"/>
         </w:rPr>
         <w:t>arr.array</w:t>
       </w:r>
@@ -856,6 +1317,8 @@
         <w:rPr>
           <w:rFonts w:ascii="Courier New" w:eastAsia="Courier New" w:hAnsi="Courier New" w:cs="Courier New"/>
           <w:color w:val="FF0000"/>
+          <w:sz w:val="24"/>
+          <w:szCs w:val="24"/>
         </w:rPr>
         <w:t>()</w:t>
       </w:r>
@@ -864,6 +1327,10 @@
       <w:pPr>
         <w:spacing w:after="55"/>
         <w:ind w:left="1493" w:right="46" w:firstLine="0"/>
+        <w:rPr>
+          <w:sz w:val="24"/>
+          <w:szCs w:val="24"/>
+        </w:rPr>
       </w:pPr>
     </w:p>
     <w:p>
@@ -874,28 +1341,48 @@
         </w:numPr>
         <w:spacing w:after="31"/>
         <w:ind w:right="46" w:hanging="360"/>
-      </w:pPr>
-      <w:r>
+        <w:rPr>
+          <w:sz w:val="24"/>
+          <w:szCs w:val="24"/>
+        </w:rPr>
+      </w:pPr>
+      <w:r>
+        <w:rPr>
+          <w:sz w:val="24"/>
+          <w:szCs w:val="24"/>
+        </w:rPr>
         <w:t xml:space="preserve">Initialise </w:t>
       </w:r>
       <w:proofErr w:type="spellStart"/>
       <w:r>
         <w:rPr>
           <w:rFonts w:ascii="Courier New" w:eastAsia="Courier New" w:hAnsi="Courier New" w:cs="Courier New"/>
+          <w:sz w:val="24"/>
+          <w:szCs w:val="24"/>
         </w:rPr>
         <w:t>array_int</w:t>
       </w:r>
       <w:proofErr w:type="spellEnd"/>
       <w:r>
+        <w:rPr>
+          <w:sz w:val="24"/>
+          <w:szCs w:val="24"/>
+        </w:rPr>
         <w:t xml:space="preserve"> with the following values </w:t>
       </w:r>
       <w:r>
         <w:rPr>
           <w:rFonts w:ascii="Courier New" w:eastAsia="Courier New" w:hAnsi="Courier New" w:cs="Courier New"/>
+          <w:sz w:val="24"/>
+          <w:szCs w:val="24"/>
         </w:rPr>
         <w:t>[1, 5, 7, 9, 100]</w:t>
       </w:r>
       <w:r>
+        <w:rPr>
+          <w:sz w:val="24"/>
+          <w:szCs w:val="24"/>
+        </w:rPr>
         <w:t xml:space="preserve"> </w:t>
       </w:r>
     </w:p>
@@ -906,6 +1393,8 @@
         <w:rPr>
           <w:rFonts w:ascii="Courier New" w:eastAsia="Courier New" w:hAnsi="Courier New" w:cs="Courier New"/>
           <w:color w:val="FF0000"/>
+          <w:sz w:val="24"/>
+          <w:szCs w:val="24"/>
         </w:rPr>
       </w:pPr>
       <w:proofErr w:type="spellStart"/>
@@ -913,21 +1402,18 @@
         <w:rPr>
           <w:rFonts w:ascii="Courier New" w:eastAsia="Courier New" w:hAnsi="Courier New" w:cs="Courier New"/>
           <w:color w:val="FF0000"/>
-        </w:rPr>
-        <w:t>a</w:t>
-      </w:r>
-      <w:r>
-        <w:rPr>
-          <w:rFonts w:ascii="Courier New" w:eastAsia="Courier New" w:hAnsi="Courier New" w:cs="Courier New"/>
-          <w:color w:val="FF0000"/>
-        </w:rPr>
-        <w:t>rray_int</w:t>
+          <w:sz w:val="24"/>
+          <w:szCs w:val="24"/>
+        </w:rPr>
+        <w:t>array_int</w:t>
       </w:r>
       <w:proofErr w:type="spellEnd"/>
       <w:r>
         <w:rPr>
           <w:rFonts w:ascii="Courier New" w:eastAsia="Courier New" w:hAnsi="Courier New" w:cs="Courier New"/>
           <w:color w:val="FF0000"/>
+          <w:sz w:val="24"/>
+          <w:szCs w:val="24"/>
         </w:rPr>
         <w:t xml:space="preserve"> = </w:t>
       </w:r>
@@ -937,6 +1423,8 @@
         <w:rPr>
           <w:rFonts w:ascii="Courier New" w:eastAsia="Courier New" w:hAnsi="Courier New" w:cs="Courier New"/>
           <w:color w:val="FF0000"/>
+          <w:sz w:val="24"/>
+          <w:szCs w:val="24"/>
         </w:rPr>
         <w:t>arr.array</w:t>
       </w:r>
@@ -946,6 +1434,8 @@
         <w:rPr>
           <w:rFonts w:ascii="Courier New" w:eastAsia="Courier New" w:hAnsi="Courier New" w:cs="Courier New"/>
           <w:color w:val="FF0000"/>
+          <w:sz w:val="24"/>
+          <w:szCs w:val="24"/>
         </w:rPr>
         <w:t>(‘</w:t>
       </w:r>
@@ -954,6 +1444,8 @@
         <w:rPr>
           <w:rFonts w:ascii="Courier New" w:eastAsia="Courier New" w:hAnsi="Courier New" w:cs="Courier New"/>
           <w:color w:val="FF0000"/>
+          <w:sz w:val="24"/>
+          <w:szCs w:val="24"/>
         </w:rPr>
         <w:t>i</w:t>
       </w:r>
@@ -962,6 +1454,8 @@
         <w:rPr>
           <w:rFonts w:ascii="Courier New" w:eastAsia="Courier New" w:hAnsi="Courier New" w:cs="Courier New"/>
           <w:color w:val="FF0000"/>
+          <w:sz w:val="24"/>
+          <w:szCs w:val="24"/>
         </w:rPr>
         <w:t>’, [1,5,7,9,100])</w:t>
       </w:r>
@@ -970,6 +1464,10 @@
       <w:pPr>
         <w:spacing w:after="31"/>
         <w:ind w:left="1133" w:right="46" w:firstLine="0"/>
+        <w:rPr>
+          <w:sz w:val="24"/>
+          <w:szCs w:val="24"/>
+        </w:rPr>
       </w:pPr>
     </w:p>
     <w:p>
@@ -980,40 +1478,66 @@
         </w:numPr>
         <w:spacing w:after="47"/>
         <w:ind w:right="46" w:hanging="360"/>
-      </w:pPr>
-      <w:r>
+        <w:rPr>
+          <w:sz w:val="24"/>
+          <w:szCs w:val="24"/>
+        </w:rPr>
+      </w:pPr>
+      <w:r>
+        <w:rPr>
+          <w:sz w:val="24"/>
+          <w:szCs w:val="24"/>
+        </w:rPr>
         <w:t xml:space="preserve">Insert the number </w:t>
       </w:r>
       <w:r>
         <w:rPr>
           <w:rFonts w:ascii="Courier New" w:eastAsia="Courier New" w:hAnsi="Courier New" w:cs="Courier New"/>
+          <w:sz w:val="24"/>
+          <w:szCs w:val="24"/>
         </w:rPr>
         <w:t>3</w:t>
       </w:r>
       <w:r>
+        <w:rPr>
+          <w:sz w:val="24"/>
+          <w:szCs w:val="24"/>
+        </w:rPr>
         <w:t xml:space="preserve"> into the </w:t>
       </w:r>
       <w:r>
         <w:rPr>
           <w:b/>
           <w:bCs/>
+          <w:sz w:val="24"/>
+          <w:szCs w:val="24"/>
           <w:highlight w:val="yellow"/>
           <w:u w:val="single"/>
         </w:rPr>
         <w:t>second element</w:t>
       </w:r>
       <w:r>
+        <w:rPr>
+          <w:sz w:val="24"/>
+          <w:szCs w:val="24"/>
+        </w:rPr>
         <w:t xml:space="preserve"> of </w:t>
       </w:r>
       <w:proofErr w:type="spellStart"/>
       <w:r>
         <w:rPr>
           <w:rFonts w:ascii="Courier New" w:eastAsia="Courier New" w:hAnsi="Courier New" w:cs="Courier New"/>
+          <w:sz w:val="24"/>
+          <w:szCs w:val="24"/>
         </w:rPr>
         <w:t>array_int</w:t>
       </w:r>
       <w:proofErr w:type="spellEnd"/>
       <w:r>
+        <w:rPr>
+          <w:sz w:val="24"/>
+          <w:szCs w:val="24"/>
+        </w:rPr>
         <w:t xml:space="preserve"> </w:t>
       </w:r>
     </w:p>
@@ -1024,6 +1548,8 @@
         <w:rPr>
           <w:rFonts w:ascii="Courier New" w:eastAsia="Courier New" w:hAnsi="Courier New" w:cs="Courier New"/>
           <w:color w:val="FF0000"/>
+          <w:sz w:val="24"/>
+          <w:szCs w:val="24"/>
         </w:rPr>
       </w:pPr>
       <w:proofErr w:type="spellStart"/>
@@ -1031,21 +1557,18 @@
         <w:rPr>
           <w:rFonts w:ascii="Courier New" w:eastAsia="Courier New" w:hAnsi="Courier New" w:cs="Courier New"/>
           <w:color w:val="FF0000"/>
-        </w:rPr>
-        <w:t>a</w:t>
-      </w:r>
-      <w:r>
-        <w:rPr>
-          <w:rFonts w:ascii="Courier New" w:eastAsia="Courier New" w:hAnsi="Courier New" w:cs="Courier New"/>
-          <w:color w:val="FF0000"/>
-        </w:rPr>
-        <w:t>rray_</w:t>
+          <w:sz w:val="24"/>
+          <w:szCs w:val="24"/>
+        </w:rPr>
+        <w:t>array_</w:t>
       </w:r>
       <w:proofErr w:type="gramStart"/>
       <w:r>
         <w:rPr>
           <w:rFonts w:ascii="Courier New" w:eastAsia="Courier New" w:hAnsi="Courier New" w:cs="Courier New"/>
           <w:color w:val="FF0000"/>
+          <w:sz w:val="24"/>
+          <w:szCs w:val="24"/>
         </w:rPr>
         <w:t>int.insert</w:t>
       </w:r>
@@ -1055,6 +1578,8 @@
         <w:rPr>
           <w:rFonts w:ascii="Courier New" w:eastAsia="Courier New" w:hAnsi="Courier New" w:cs="Courier New"/>
           <w:color w:val="FF0000"/>
+          <w:sz w:val="24"/>
+          <w:szCs w:val="24"/>
         </w:rPr>
         <w:t>(1, 3)</w:t>
       </w:r>
@@ -1063,6 +1588,10 @@
       <w:pPr>
         <w:spacing w:after="47"/>
         <w:ind w:left="1493" w:right="46" w:firstLine="0"/>
+        <w:rPr>
+          <w:sz w:val="24"/>
+          <w:szCs w:val="24"/>
+        </w:rPr>
       </w:pPr>
     </w:p>
     <w:p>
@@ -1073,23 +1602,39 @@
         </w:numPr>
         <w:spacing w:after="42"/>
         <w:ind w:right="46" w:hanging="360"/>
-      </w:pPr>
-      <w:r>
+        <w:rPr>
+          <w:sz w:val="24"/>
+          <w:szCs w:val="24"/>
+        </w:rPr>
+      </w:pPr>
+      <w:r>
+        <w:rPr>
+          <w:sz w:val="24"/>
+          <w:szCs w:val="24"/>
+        </w:rPr>
         <w:t xml:space="preserve">Remove the number </w:t>
       </w:r>
       <w:r>
         <w:rPr>
           <w:rFonts w:ascii="Courier New" w:eastAsia="Courier New" w:hAnsi="Courier New" w:cs="Courier New"/>
+          <w:sz w:val="24"/>
+          <w:szCs w:val="24"/>
         </w:rPr>
         <w:t>100</w:t>
       </w:r>
       <w:r>
+        <w:rPr>
+          <w:sz w:val="24"/>
+          <w:szCs w:val="24"/>
+        </w:rPr>
         <w:t xml:space="preserve"> from </w:t>
       </w:r>
       <w:proofErr w:type="spellStart"/>
       <w:r>
         <w:rPr>
           <w:rFonts w:ascii="Courier New" w:eastAsia="Courier New" w:hAnsi="Courier New" w:cs="Courier New"/>
+          <w:sz w:val="24"/>
+          <w:szCs w:val="24"/>
         </w:rPr>
         <w:t>array_int</w:t>
       </w:r>
@@ -1102,6 +1647,8 @@
         <w:rPr>
           <w:rFonts w:ascii="Courier New" w:eastAsia="Courier New" w:hAnsi="Courier New" w:cs="Courier New"/>
           <w:color w:val="FF0000"/>
+          <w:sz w:val="24"/>
+          <w:szCs w:val="24"/>
         </w:rPr>
       </w:pPr>
       <w:proofErr w:type="spellStart"/>
@@ -1110,6 +1657,8 @@
         <w:rPr>
           <w:rFonts w:ascii="Courier New" w:eastAsia="Courier New" w:hAnsi="Courier New" w:cs="Courier New"/>
           <w:color w:val="FF0000"/>
+          <w:sz w:val="24"/>
+          <w:szCs w:val="24"/>
         </w:rPr>
         <w:t>array_int.pop</w:t>
       </w:r>
@@ -1118,6 +1667,8 @@
         <w:rPr>
           <w:rFonts w:ascii="Courier New" w:eastAsia="Courier New" w:hAnsi="Courier New" w:cs="Courier New"/>
           <w:color w:val="FF0000"/>
+          <w:sz w:val="24"/>
+          <w:szCs w:val="24"/>
         </w:rPr>
         <w:t>(</w:t>
       </w:r>
@@ -1126,6 +1677,8 @@
         <w:rPr>
           <w:rFonts w:ascii="Courier New" w:eastAsia="Courier New" w:hAnsi="Courier New" w:cs="Courier New"/>
           <w:color w:val="FF0000"/>
+          <w:sz w:val="24"/>
+          <w:szCs w:val="24"/>
         </w:rPr>
         <w:t>-1)</w:t>
       </w:r>
@@ -1133,6 +1686,8 @@
         <w:rPr>
           <w:rFonts w:ascii="Courier New" w:eastAsia="Courier New" w:hAnsi="Courier New" w:cs="Courier New"/>
           <w:color w:val="FF0000"/>
+          <w:sz w:val="24"/>
+          <w:szCs w:val="24"/>
         </w:rPr>
         <w:t xml:space="preserve"> </w:t>
       </w:r>
@@ -1141,6 +1696,10 @@
       <w:pPr>
         <w:spacing w:after="42"/>
         <w:ind w:left="1493" w:right="46" w:firstLine="0"/>
+        <w:rPr>
+          <w:sz w:val="24"/>
+          <w:szCs w:val="24"/>
+        </w:rPr>
       </w:pPr>
     </w:p>
     <w:p>
@@ -1151,28 +1710,48 @@
         </w:numPr>
         <w:spacing w:after="37"/>
         <w:ind w:right="46" w:hanging="360"/>
-      </w:pPr>
-      <w:r>
+        <w:rPr>
+          <w:sz w:val="24"/>
+          <w:szCs w:val="24"/>
+        </w:rPr>
+      </w:pPr>
+      <w:r>
+        <w:rPr>
+          <w:sz w:val="24"/>
+          <w:szCs w:val="24"/>
+        </w:rPr>
         <w:t xml:space="preserve">Append the number </w:t>
       </w:r>
       <w:r>
         <w:rPr>
           <w:rFonts w:ascii="Courier New" w:eastAsia="Courier New" w:hAnsi="Courier New" w:cs="Courier New"/>
+          <w:sz w:val="24"/>
+          <w:szCs w:val="24"/>
         </w:rPr>
         <w:t>11</w:t>
       </w:r>
       <w:r>
+        <w:rPr>
+          <w:sz w:val="24"/>
+          <w:szCs w:val="24"/>
+        </w:rPr>
         <w:t xml:space="preserve"> into </w:t>
       </w:r>
       <w:proofErr w:type="spellStart"/>
       <w:r>
         <w:rPr>
           <w:rFonts w:ascii="Courier New" w:eastAsia="Courier New" w:hAnsi="Courier New" w:cs="Courier New"/>
+          <w:sz w:val="24"/>
+          <w:szCs w:val="24"/>
         </w:rPr>
         <w:t>array_int</w:t>
       </w:r>
       <w:proofErr w:type="spellEnd"/>
       <w:r>
+        <w:rPr>
+          <w:sz w:val="24"/>
+          <w:szCs w:val="24"/>
+        </w:rPr>
         <w:t xml:space="preserve"> </w:t>
       </w:r>
     </w:p>
@@ -1183,6 +1762,8 @@
         <w:rPr>
           <w:rFonts w:ascii="Courier New" w:eastAsia="Courier New" w:hAnsi="Courier New" w:cs="Courier New"/>
           <w:color w:val="FF0000"/>
+          <w:sz w:val="24"/>
+          <w:szCs w:val="24"/>
         </w:rPr>
       </w:pPr>
       <w:proofErr w:type="spellStart"/>
@@ -1190,21 +1771,18 @@
         <w:rPr>
           <w:rFonts w:ascii="Courier New" w:eastAsia="Courier New" w:hAnsi="Courier New" w:cs="Courier New"/>
           <w:color w:val="FF0000"/>
-        </w:rPr>
-        <w:t>a</w:t>
-      </w:r>
-      <w:r>
-        <w:rPr>
-          <w:rFonts w:ascii="Courier New" w:eastAsia="Courier New" w:hAnsi="Courier New" w:cs="Courier New"/>
-          <w:color w:val="FF0000"/>
-        </w:rPr>
-        <w:t>rray_</w:t>
+          <w:sz w:val="24"/>
+          <w:szCs w:val="24"/>
+        </w:rPr>
+        <w:t>array_</w:t>
       </w:r>
       <w:proofErr w:type="gramStart"/>
       <w:r>
         <w:rPr>
           <w:rFonts w:ascii="Courier New" w:eastAsia="Courier New" w:hAnsi="Courier New" w:cs="Courier New"/>
           <w:color w:val="FF0000"/>
+          <w:sz w:val="24"/>
+          <w:szCs w:val="24"/>
         </w:rPr>
         <w:t>int.insert</w:t>
       </w:r>
@@ -1214,6 +1792,8 @@
         <w:rPr>
           <w:rFonts w:ascii="Courier New" w:eastAsia="Courier New" w:hAnsi="Courier New" w:cs="Courier New"/>
           <w:color w:val="FF0000"/>
+          <w:sz w:val="24"/>
+          <w:szCs w:val="24"/>
         </w:rPr>
         <w:t>(11)</w:t>
       </w:r>
@@ -1222,6 +1802,10 @@
       <w:pPr>
         <w:spacing w:after="37"/>
         <w:ind w:right="46"/>
+        <w:rPr>
+          <w:sz w:val="24"/>
+          <w:szCs w:val="24"/>
+        </w:rPr>
       </w:pPr>
     </w:p>
     <w:p>
@@ -1231,19 +1815,33 @@
           <w:numId w:val="1"/>
         </w:numPr>
         <w:ind w:right="46" w:hanging="360"/>
-      </w:pPr>
-      <w:r>
+        <w:rPr>
+          <w:sz w:val="24"/>
+          <w:szCs w:val="24"/>
+        </w:rPr>
+      </w:pPr>
+      <w:r>
+        <w:rPr>
+          <w:sz w:val="24"/>
+          <w:szCs w:val="24"/>
+        </w:rPr>
         <w:t xml:space="preserve">Reverse the order of the numbers in </w:t>
       </w:r>
       <w:proofErr w:type="spellStart"/>
       <w:r>
         <w:rPr>
           <w:rFonts w:ascii="Courier New" w:eastAsia="Courier New" w:hAnsi="Courier New" w:cs="Courier New"/>
+          <w:sz w:val="24"/>
+          <w:szCs w:val="24"/>
         </w:rPr>
         <w:t>array_int</w:t>
       </w:r>
       <w:proofErr w:type="spellEnd"/>
       <w:r>
+        <w:rPr>
+          <w:sz w:val="24"/>
+          <w:szCs w:val="24"/>
+        </w:rPr>
         <w:t xml:space="preserve"> </w:t>
       </w:r>
     </w:p>
@@ -1254,6 +1852,8 @@
         <w:rPr>
           <w:rFonts w:ascii="Courier New" w:eastAsia="Courier New" w:hAnsi="Courier New" w:cs="Courier New"/>
           <w:color w:val="FF0000"/>
+          <w:sz w:val="24"/>
+          <w:szCs w:val="24"/>
         </w:rPr>
       </w:pPr>
       <w:proofErr w:type="spellStart"/>
@@ -1261,21 +1861,18 @@
         <w:rPr>
           <w:rFonts w:ascii="Courier New" w:eastAsia="Courier New" w:hAnsi="Courier New" w:cs="Courier New"/>
           <w:color w:val="FF0000"/>
-        </w:rPr>
-        <w:t>a</w:t>
-      </w:r>
-      <w:r>
-        <w:rPr>
-          <w:rFonts w:ascii="Courier New" w:eastAsia="Courier New" w:hAnsi="Courier New" w:cs="Courier New"/>
-          <w:color w:val="FF0000"/>
-        </w:rPr>
-        <w:t>rray_</w:t>
+          <w:sz w:val="24"/>
+          <w:szCs w:val="24"/>
+        </w:rPr>
+        <w:t>array_</w:t>
       </w:r>
       <w:proofErr w:type="gramStart"/>
       <w:r>
         <w:rPr>
           <w:rFonts w:ascii="Courier New" w:eastAsia="Courier New" w:hAnsi="Courier New" w:cs="Courier New"/>
           <w:color w:val="FF0000"/>
+          <w:sz w:val="24"/>
+          <w:szCs w:val="24"/>
         </w:rPr>
         <w:t>int.reverse</w:t>
       </w:r>
@@ -1285,6 +1882,8 @@
         <w:rPr>
           <w:rFonts w:ascii="Courier New" w:eastAsia="Courier New" w:hAnsi="Courier New" w:cs="Courier New"/>
           <w:color w:val="FF0000"/>
+          <w:sz w:val="24"/>
+          <w:szCs w:val="24"/>
         </w:rPr>
         <w:t>()</w:t>
       </w:r>
@@ -1294,47 +1893,83 @@
         <w:spacing w:after="0" w:line="259" w:lineRule="auto"/>
         <w:ind w:left="566" w:firstLine="0"/>
         <w:jc w:val="left"/>
-      </w:pPr>
-      <w:r>
+        <w:rPr>
+          <w:sz w:val="24"/>
+          <w:szCs w:val="24"/>
+        </w:rPr>
+      </w:pPr>
+      <w:r>
+        <w:rPr>
+          <w:sz w:val="24"/>
+          <w:szCs w:val="24"/>
+        </w:rPr>
         <w:t xml:space="preserve"> </w:t>
       </w:r>
     </w:p>
     <w:p>
       <w:pPr>
         <w:ind w:left="561" w:right="46"/>
-      </w:pPr>
-      <w:r>
+        <w:rPr>
+          <w:sz w:val="24"/>
+          <w:szCs w:val="24"/>
+        </w:rPr>
+      </w:pPr>
+      <w:r>
+        <w:rPr>
+          <w:sz w:val="24"/>
+          <w:szCs w:val="24"/>
+        </w:rPr>
         <w:t>[</w:t>
       </w:r>
       <w:r>
         <w:rPr>
           <w:b/>
+          <w:sz w:val="24"/>
+          <w:szCs w:val="24"/>
         </w:rPr>
         <w:t>NOTE</w:t>
       </w:r>
       <w:r>
+        <w:rPr>
+          <w:sz w:val="24"/>
+          <w:szCs w:val="24"/>
+        </w:rPr>
         <w:t xml:space="preserve">: Print out the content of </w:t>
       </w:r>
       <w:proofErr w:type="spellStart"/>
       <w:r>
         <w:rPr>
           <w:rFonts w:ascii="Courier New" w:eastAsia="Courier New" w:hAnsi="Courier New" w:cs="Courier New"/>
+          <w:sz w:val="24"/>
+          <w:szCs w:val="24"/>
         </w:rPr>
         <w:t>array_int</w:t>
       </w:r>
       <w:proofErr w:type="spellEnd"/>
       <w:r>
+        <w:rPr>
+          <w:sz w:val="24"/>
+          <w:szCs w:val="24"/>
+        </w:rPr>
         <w:t xml:space="preserve"> after every step to verify correctness of your code.] </w:t>
       </w:r>
     </w:p>
     <w:p>
       <w:pPr>
         <w:ind w:left="561" w:right="46"/>
+        <w:rPr>
+          <w:sz w:val="24"/>
+          <w:szCs w:val="24"/>
+        </w:rPr>
       </w:pPr>
     </w:p>
     <w:p>
       <w:pPr>
         <w:ind w:left="561" w:right="46"/>
+        <w:rPr>
+          <w:sz w:val="24"/>
+          <w:szCs w:val="24"/>
+        </w:rPr>
       </w:pPr>
     </w:p>
     <w:p>
@@ -1342,8 +1977,16 @@
         <w:spacing w:after="0" w:line="259" w:lineRule="auto"/>
         <w:ind w:left="566" w:firstLine="0"/>
         <w:jc w:val="left"/>
-      </w:pPr>
-      <w:r>
+        <w:rPr>
+          <w:sz w:val="24"/>
+          <w:szCs w:val="24"/>
+        </w:rPr>
+      </w:pPr>
+      <w:r>
+        <w:rPr>
+          <w:sz w:val="24"/>
+          <w:szCs w:val="24"/>
+        </w:rPr>
         <w:t xml:space="preserve"> </w:t>
       </w:r>
     </w:p>
@@ -1352,8 +1995,16 @@
         <w:spacing w:after="0" w:line="259" w:lineRule="auto"/>
         <w:ind w:left="566" w:firstLine="0"/>
         <w:jc w:val="left"/>
-      </w:pPr>
-      <w:r>
+        <w:rPr>
+          <w:sz w:val="24"/>
+          <w:szCs w:val="24"/>
+        </w:rPr>
+      </w:pPr>
+      <w:r>
+        <w:rPr>
+          <w:sz w:val="24"/>
+          <w:szCs w:val="24"/>
+        </w:rPr>
         <w:t xml:space="preserve"> </w:t>
       </w:r>
     </w:p>
@@ -1364,17 +2015,31 @@
           <w:numId w:val="1"/>
         </w:numPr>
         <w:ind w:right="46" w:hanging="566"/>
-      </w:pPr>
-      <w:r>
+        <w:rPr>
+          <w:sz w:val="24"/>
+          <w:szCs w:val="24"/>
+        </w:rPr>
+      </w:pPr>
+      <w:r>
+        <w:rPr>
+          <w:sz w:val="24"/>
+          <w:szCs w:val="24"/>
+        </w:rPr>
         <w:t xml:space="preserve">The diagram below illustrates how Python uses </w:t>
       </w:r>
       <w:r>
         <w:rPr>
           <w:b/>
+          <w:sz w:val="24"/>
+          <w:szCs w:val="24"/>
         </w:rPr>
         <w:t>referential array</w:t>
       </w:r>
       <w:r>
+        <w:rPr>
+          <w:sz w:val="24"/>
+          <w:szCs w:val="24"/>
+        </w:rPr>
         <w:t xml:space="preserve"> (an array of object references) to represent a list or tuple instance of objects: </w:t>
       </w:r>
     </w:p>
@@ -1383,8 +2048,16 @@
         <w:spacing w:after="0" w:line="259" w:lineRule="auto"/>
         <w:ind w:left="566" w:right="1353" w:firstLine="0"/>
         <w:jc w:val="left"/>
-      </w:pPr>
-      <w:r>
+        <w:rPr>
+          <w:sz w:val="24"/>
+          <w:szCs w:val="24"/>
+        </w:rPr>
+      </w:pPr>
+      <w:r>
+        <w:rPr>
+          <w:sz w:val="24"/>
+          <w:szCs w:val="24"/>
+        </w:rPr>
         <w:t xml:space="preserve"> </w:t>
       </w:r>
     </w:p>
@@ -1393,10 +2066,16 @@
         <w:spacing w:after="244" w:line="259" w:lineRule="auto"/>
         <w:ind w:left="0" w:right="1290" w:firstLine="0"/>
         <w:jc w:val="right"/>
+        <w:rPr>
+          <w:sz w:val="24"/>
+          <w:szCs w:val="24"/>
+        </w:rPr>
       </w:pPr>
       <w:r>
         <w:rPr>
           <w:noProof/>
+          <w:sz w:val="24"/>
+          <w:szCs w:val="24"/>
         </w:rPr>
         <w:drawing>
           <wp:inline distT="0" distB="0" distL="0" distR="0" wp14:anchorId="300D6364" wp14:editId="0CAACD65">
@@ -1433,11 +2112,15 @@
         </w:drawing>
       </w:r>
       <w:r>
-        <w:t xml:space="preserve"> </w:t>
-      </w:r>
-      <w:r>
-        <w:rPr>
-          <w:sz w:val="20"/>
+        <w:rPr>
+          <w:sz w:val="24"/>
+          <w:szCs w:val="24"/>
+        </w:rPr>
+        <w:t xml:space="preserve"> </w:t>
+      </w:r>
+      <w:r>
+        <w:rPr>
+          <w:szCs w:val="24"/>
         </w:rPr>
         <w:t xml:space="preserve"> </w:t>
       </w:r>
@@ -1447,31 +2130,56 @@
         <w:spacing w:after="0" w:line="245" w:lineRule="auto"/>
         <w:ind w:left="566" w:firstLine="0"/>
         <w:jc w:val="right"/>
+        <w:rPr>
+          <w:sz w:val="24"/>
+          <w:szCs w:val="24"/>
+        </w:rPr>
       </w:pPr>
       <w:r>
         <w:rPr>
           <w:rFonts w:ascii="Times New Roman" w:eastAsia="Times New Roman" w:hAnsi="Times New Roman" w:cs="Times New Roman"/>
-          <w:sz w:val="24"/>
-        </w:rPr>
-        <w:t xml:space="preserve"> </w:t>
-      </w:r>
-      <w:r>
+          <w:sz w:val="28"/>
+          <w:szCs w:val="24"/>
+        </w:rPr>
+        <w:t xml:space="preserve"> </w:t>
+      </w:r>
+      <w:r>
+        <w:rPr>
+          <w:sz w:val="24"/>
+          <w:szCs w:val="24"/>
+        </w:rPr>
         <w:t xml:space="preserve"> </w:t>
       </w:r>
     </w:p>
     <w:p>
       <w:pPr>
         <w:ind w:left="561" w:right="46"/>
-      </w:pPr>
-      <w:r>
+        <w:rPr>
+          <w:sz w:val="24"/>
+          <w:szCs w:val="24"/>
+        </w:rPr>
+      </w:pPr>
+      <w:r>
+        <w:rPr>
+          <w:sz w:val="24"/>
+          <w:szCs w:val="24"/>
+        </w:rPr>
         <w:t>At the lowest level, what is stored in the array is a consecutive sequence of memory addresses at which the elements of the sequence reside. Although the relative size of the individual elements may vary, the number of bits to store the memory address of each element is fixed (</w:t>
       </w:r>
       <w:proofErr w:type="gramStart"/>
       <w:r>
+        <w:rPr>
+          <w:sz w:val="24"/>
+          <w:szCs w:val="24"/>
+        </w:rPr>
         <w:t>e.g.</w:t>
       </w:r>
       <w:proofErr w:type="gramEnd"/>
       <w:r>
+        <w:rPr>
+          <w:sz w:val="24"/>
+          <w:szCs w:val="24"/>
+        </w:rPr>
         <w:t xml:space="preserve"> 64-bits per memory address). </w:t>
       </w:r>
     </w:p>
@@ -1480,27 +2188,49 @@
         <w:spacing w:after="0" w:line="259" w:lineRule="auto"/>
         <w:ind w:left="566" w:firstLine="0"/>
         <w:jc w:val="left"/>
-      </w:pPr>
-      <w:r>
+        <w:rPr>
+          <w:sz w:val="24"/>
+          <w:szCs w:val="24"/>
+        </w:rPr>
+      </w:pPr>
+      <w:r>
+        <w:rPr>
+          <w:sz w:val="24"/>
+          <w:szCs w:val="24"/>
+        </w:rPr>
         <w:t xml:space="preserve"> </w:t>
       </w:r>
     </w:p>
     <w:p>
       <w:pPr>
         <w:ind w:left="561" w:right="46"/>
-      </w:pPr>
-      <w:r>
+        <w:rPr>
+          <w:sz w:val="24"/>
+          <w:szCs w:val="24"/>
+        </w:rPr>
+      </w:pPr>
+      <w:r>
+        <w:rPr>
+          <w:sz w:val="24"/>
+          <w:szCs w:val="24"/>
+        </w:rPr>
+        <w:lastRenderedPageBreak/>
         <w:t xml:space="preserve">The diagram below represents a Python list – </w:t>
       </w:r>
       <w:r>
         <w:rPr>
           <w:rFonts w:ascii="Courier New" w:eastAsia="Courier New" w:hAnsi="Courier New" w:cs="Courier New"/>
-          <w:sz w:val="31"/>
+          <w:sz w:val="32"/>
+          <w:szCs w:val="24"/>
           <w:vertAlign w:val="subscript"/>
         </w:rPr>
         <w:t xml:space="preserve">primes </w:t>
       </w:r>
       <w:r>
+        <w:rPr>
+          <w:sz w:val="24"/>
+          <w:szCs w:val="24"/>
+        </w:rPr>
         <w:t xml:space="preserve">that is declared with the following statement: </w:t>
       </w:r>
     </w:p>
@@ -1509,25 +2239,29 @@
         <w:spacing w:after="38" w:line="242" w:lineRule="auto"/>
         <w:ind w:left="2295" w:right="2355" w:hanging="2295"/>
         <w:jc w:val="left"/>
-      </w:pPr>
-      <w:r>
-        <w:rPr>
-          <w:rFonts w:ascii="Courier New" w:eastAsia="Courier New" w:hAnsi="Courier New" w:cs="Courier New"/>
-          <w:sz w:val="20"/>
-        </w:rPr>
-        <w:t xml:space="preserve"> </w:t>
-      </w:r>
-      <w:r>
-        <w:rPr>
-          <w:rFonts w:ascii="Courier New" w:eastAsia="Courier New" w:hAnsi="Courier New" w:cs="Courier New"/>
-          <w:sz w:val="20"/>
+        <w:rPr>
+          <w:sz w:val="24"/>
+          <w:szCs w:val="24"/>
+        </w:rPr>
+      </w:pPr>
+      <w:r>
+        <w:rPr>
+          <w:rFonts w:ascii="Courier New" w:eastAsia="Courier New" w:hAnsi="Courier New" w:cs="Courier New"/>
+          <w:szCs w:val="24"/>
+        </w:rPr>
+        <w:t xml:space="preserve"> </w:t>
+      </w:r>
+      <w:r>
+        <w:rPr>
+          <w:rFonts w:ascii="Courier New" w:eastAsia="Courier New" w:hAnsi="Courier New" w:cs="Courier New"/>
+          <w:szCs w:val="24"/>
         </w:rPr>
         <w:tab/>
       </w:r>
       <w:r>
         <w:rPr>
           <w:rFonts w:ascii="Courier New" w:eastAsia="Courier New" w:hAnsi="Courier New" w:cs="Courier New"/>
-          <w:sz w:val="20"/>
+          <w:szCs w:val="24"/>
         </w:rPr>
         <w:t>primes = [</w:t>
       </w:r>
@@ -1535,14 +2269,14 @@
         <w:rPr>
           <w:rFonts w:ascii="Courier New" w:eastAsia="Courier New" w:hAnsi="Courier New" w:cs="Courier New"/>
           <w:color w:val="0000FF"/>
-          <w:sz w:val="20"/>
+          <w:szCs w:val="24"/>
         </w:rPr>
         <w:t>2</w:t>
       </w:r>
       <w:r>
         <w:rPr>
           <w:rFonts w:ascii="Courier New" w:eastAsia="Courier New" w:hAnsi="Courier New" w:cs="Courier New"/>
-          <w:sz w:val="20"/>
+          <w:szCs w:val="24"/>
         </w:rPr>
         <w:t xml:space="preserve">, </w:t>
       </w:r>
@@ -1550,14 +2284,14 @@
         <w:rPr>
           <w:rFonts w:ascii="Courier New" w:eastAsia="Courier New" w:hAnsi="Courier New" w:cs="Courier New"/>
           <w:color w:val="0000FF"/>
-          <w:sz w:val="20"/>
+          <w:szCs w:val="24"/>
         </w:rPr>
         <w:t>3</w:t>
       </w:r>
       <w:r>
         <w:rPr>
           <w:rFonts w:ascii="Courier New" w:eastAsia="Courier New" w:hAnsi="Courier New" w:cs="Courier New"/>
-          <w:sz w:val="20"/>
+          <w:szCs w:val="24"/>
         </w:rPr>
         <w:t xml:space="preserve">, </w:t>
       </w:r>
@@ -1565,14 +2299,14 @@
         <w:rPr>
           <w:rFonts w:ascii="Courier New" w:eastAsia="Courier New" w:hAnsi="Courier New" w:cs="Courier New"/>
           <w:color w:val="0000FF"/>
-          <w:sz w:val="20"/>
+          <w:szCs w:val="24"/>
         </w:rPr>
         <w:t>5</w:t>
       </w:r>
       <w:r>
         <w:rPr>
           <w:rFonts w:ascii="Courier New" w:eastAsia="Courier New" w:hAnsi="Courier New" w:cs="Courier New"/>
-          <w:sz w:val="20"/>
+          <w:szCs w:val="24"/>
         </w:rPr>
         <w:t xml:space="preserve">, </w:t>
       </w:r>
@@ -1580,14 +2314,14 @@
         <w:rPr>
           <w:rFonts w:ascii="Courier New" w:eastAsia="Courier New" w:hAnsi="Courier New" w:cs="Courier New"/>
           <w:color w:val="0000FF"/>
-          <w:sz w:val="20"/>
+          <w:szCs w:val="24"/>
         </w:rPr>
         <w:t>7</w:t>
       </w:r>
       <w:r>
         <w:rPr>
           <w:rFonts w:ascii="Courier New" w:eastAsia="Courier New" w:hAnsi="Courier New" w:cs="Courier New"/>
-          <w:sz w:val="20"/>
+          <w:szCs w:val="24"/>
         </w:rPr>
         <w:t xml:space="preserve">, </w:t>
       </w:r>
@@ -1595,14 +2329,14 @@
         <w:rPr>
           <w:rFonts w:ascii="Courier New" w:eastAsia="Courier New" w:hAnsi="Courier New" w:cs="Courier New"/>
           <w:color w:val="0000FF"/>
-          <w:sz w:val="20"/>
+          <w:szCs w:val="24"/>
         </w:rPr>
         <w:t>11</w:t>
       </w:r>
       <w:r>
         <w:rPr>
           <w:rFonts w:ascii="Courier New" w:eastAsia="Courier New" w:hAnsi="Courier New" w:cs="Courier New"/>
-          <w:sz w:val="20"/>
+          <w:szCs w:val="24"/>
         </w:rPr>
         <w:t xml:space="preserve">, </w:t>
       </w:r>
@@ -1610,14 +2344,14 @@
         <w:rPr>
           <w:rFonts w:ascii="Courier New" w:eastAsia="Courier New" w:hAnsi="Courier New" w:cs="Courier New"/>
           <w:color w:val="0000FF"/>
-          <w:sz w:val="20"/>
+          <w:szCs w:val="24"/>
         </w:rPr>
         <w:t>13</w:t>
       </w:r>
       <w:r>
         <w:rPr>
           <w:rFonts w:ascii="Courier New" w:eastAsia="Courier New" w:hAnsi="Courier New" w:cs="Courier New"/>
-          <w:sz w:val="20"/>
+          <w:szCs w:val="24"/>
         </w:rPr>
         <w:t xml:space="preserve">, </w:t>
       </w:r>
@@ -1625,14 +2359,14 @@
         <w:rPr>
           <w:rFonts w:ascii="Courier New" w:eastAsia="Courier New" w:hAnsi="Courier New" w:cs="Courier New"/>
           <w:color w:val="0000FF"/>
-          <w:sz w:val="20"/>
+          <w:szCs w:val="24"/>
         </w:rPr>
         <w:t>17</w:t>
       </w:r>
       <w:r>
         <w:rPr>
           <w:rFonts w:ascii="Courier New" w:eastAsia="Courier New" w:hAnsi="Courier New" w:cs="Courier New"/>
-          <w:sz w:val="20"/>
+          <w:szCs w:val="24"/>
         </w:rPr>
         <w:t xml:space="preserve">, </w:t>
       </w:r>
@@ -1640,14 +2374,14 @@
         <w:rPr>
           <w:rFonts w:ascii="Courier New" w:eastAsia="Courier New" w:hAnsi="Courier New" w:cs="Courier New"/>
           <w:color w:val="0000FF"/>
-          <w:sz w:val="20"/>
+          <w:szCs w:val="24"/>
         </w:rPr>
         <w:t>19</w:t>
       </w:r>
       <w:r>
         <w:rPr>
           <w:rFonts w:ascii="Courier New" w:eastAsia="Courier New" w:hAnsi="Courier New" w:cs="Courier New"/>
-          <w:sz w:val="20"/>
+          <w:szCs w:val="24"/>
         </w:rPr>
         <w:t xml:space="preserve">] </w:t>
       </w:r>
@@ -1657,9 +2391,16 @@
         <w:spacing w:after="0" w:line="259" w:lineRule="auto"/>
         <w:ind w:left="1133" w:firstLine="0"/>
         <w:jc w:val="left"/>
-      </w:pPr>
-      <w:r>
-        <w:lastRenderedPageBreak/>
+        <w:rPr>
+          <w:sz w:val="24"/>
+          <w:szCs w:val="24"/>
+        </w:rPr>
+      </w:pPr>
+      <w:r>
+        <w:rPr>
+          <w:sz w:val="24"/>
+          <w:szCs w:val="24"/>
+        </w:rPr>
         <w:t xml:space="preserve">  </w:t>
       </w:r>
     </w:p>
@@ -1668,8 +2409,16 @@
         <w:spacing w:after="0" w:line="259" w:lineRule="auto"/>
         <w:ind w:left="566" w:right="797" w:firstLine="0"/>
         <w:jc w:val="left"/>
-      </w:pPr>
-      <w:r>
+        <w:rPr>
+          <w:sz w:val="24"/>
+          <w:szCs w:val="24"/>
+        </w:rPr>
+      </w:pPr>
+      <w:r>
+        <w:rPr>
+          <w:sz w:val="24"/>
+          <w:szCs w:val="24"/>
+        </w:rPr>
         <w:t xml:space="preserve"> </w:t>
       </w:r>
     </w:p>
@@ -1678,10 +2427,16 @@
         <w:spacing w:after="0" w:line="259" w:lineRule="auto"/>
         <w:ind w:left="0" w:right="721" w:firstLine="0"/>
         <w:jc w:val="right"/>
+        <w:rPr>
+          <w:sz w:val="24"/>
+          <w:szCs w:val="24"/>
+        </w:rPr>
       </w:pPr>
       <w:r>
         <w:rPr>
           <w:noProof/>
+          <w:sz w:val="24"/>
+          <w:szCs w:val="24"/>
         </w:rPr>
         <w:drawing>
           <wp:inline distT="0" distB="0" distL="0" distR="0" wp14:anchorId="3D944288" wp14:editId="7BC941E8">
@@ -1718,6 +2473,10 @@
         </w:drawing>
       </w:r>
       <w:r>
+        <w:rPr>
+          <w:sz w:val="24"/>
+          <w:szCs w:val="24"/>
+        </w:rPr>
         <w:t xml:space="preserve"> </w:t>
       </w:r>
     </w:p>
@@ -1726,8 +2485,16 @@
         <w:spacing w:after="0" w:line="259" w:lineRule="auto"/>
         <w:ind w:left="566" w:firstLine="0"/>
         <w:jc w:val="left"/>
-      </w:pPr>
-      <w:r>
+        <w:rPr>
+          <w:sz w:val="24"/>
+          <w:szCs w:val="24"/>
+        </w:rPr>
+      </w:pPr>
+      <w:r>
+        <w:rPr>
+          <w:sz w:val="24"/>
+          <w:szCs w:val="24"/>
+        </w:rPr>
         <w:t xml:space="preserve"> </w:t>
       </w:r>
     </w:p>
@@ -1736,24 +2503,48 @@
         <w:spacing w:after="0" w:line="259" w:lineRule="auto"/>
         <w:ind w:left="566" w:firstLine="0"/>
         <w:jc w:val="left"/>
-      </w:pPr>
-      <w:r>
+        <w:rPr>
+          <w:sz w:val="24"/>
+          <w:szCs w:val="24"/>
+        </w:rPr>
+      </w:pPr>
+      <w:r>
+        <w:rPr>
+          <w:sz w:val="24"/>
+          <w:szCs w:val="24"/>
+        </w:rPr>
         <w:t xml:space="preserve"> </w:t>
       </w:r>
     </w:p>
     <w:p>
       <w:pPr>
         <w:ind w:left="561" w:right="46"/>
-      </w:pPr>
-      <w:r>
+        <w:rPr>
+          <w:sz w:val="24"/>
+          <w:szCs w:val="24"/>
+        </w:rPr>
+      </w:pPr>
+      <w:r>
+        <w:rPr>
+          <w:sz w:val="24"/>
+          <w:szCs w:val="24"/>
+        </w:rPr>
         <w:t>Modify the diagram to reflect the changes (</w:t>
       </w:r>
       <w:proofErr w:type="gramStart"/>
       <w:r>
+        <w:rPr>
+          <w:sz w:val="24"/>
+          <w:szCs w:val="24"/>
+        </w:rPr>
         <w:t>e.g.</w:t>
       </w:r>
       <w:proofErr w:type="gramEnd"/>
       <w:r>
+        <w:rPr>
+          <w:sz w:val="24"/>
+          <w:szCs w:val="24"/>
+        </w:rPr>
         <w:t xml:space="preserve"> new lists / objects / references?) after each of the following statements is performed: </w:t>
       </w:r>
     </w:p>
@@ -1762,8 +2553,16 @@
         <w:spacing w:after="32" w:line="259" w:lineRule="auto"/>
         <w:ind w:left="566" w:firstLine="0"/>
         <w:jc w:val="left"/>
-      </w:pPr>
-      <w:r>
+        <w:rPr>
+          <w:sz w:val="24"/>
+          <w:szCs w:val="24"/>
+        </w:rPr>
+      </w:pPr>
+      <w:r>
+        <w:rPr>
+          <w:sz w:val="24"/>
+          <w:szCs w:val="24"/>
+        </w:rPr>
         <w:t xml:space="preserve"> </w:t>
       </w:r>
     </w:p>
@@ -1776,10 +2575,16 @@
         <w:spacing w:after="55" w:line="259" w:lineRule="auto"/>
         <w:ind w:hanging="360"/>
         <w:jc w:val="left"/>
-      </w:pPr>
-      <w:r>
-        <w:rPr>
-          <w:rFonts w:ascii="Courier New" w:eastAsia="Courier New" w:hAnsi="Courier New" w:cs="Courier New"/>
+        <w:rPr>
+          <w:sz w:val="24"/>
+          <w:szCs w:val="24"/>
+        </w:rPr>
+      </w:pPr>
+      <w:r>
+        <w:rPr>
+          <w:rFonts w:ascii="Courier New" w:eastAsia="Courier New" w:hAnsi="Courier New" w:cs="Courier New"/>
+          <w:sz w:val="24"/>
+          <w:szCs w:val="24"/>
         </w:rPr>
         <w:t xml:space="preserve">temp = </w:t>
       </w:r>
@@ -1787,6 +2592,8 @@
       <w:r>
         <w:rPr>
           <w:rFonts w:ascii="Courier New" w:eastAsia="Courier New" w:hAnsi="Courier New" w:cs="Courier New"/>
+          <w:sz w:val="24"/>
+          <w:szCs w:val="24"/>
         </w:rPr>
         <w:t>primes[</w:t>
       </w:r>
@@ -1794,10 +2601,16 @@
       <w:r>
         <w:rPr>
           <w:rFonts w:ascii="Courier New" w:eastAsia="Courier New" w:hAnsi="Courier New" w:cs="Courier New"/>
+          <w:sz w:val="24"/>
+          <w:szCs w:val="24"/>
         </w:rPr>
         <w:t>3:6]</w:t>
       </w:r>
       <w:r>
+        <w:rPr>
+          <w:sz w:val="24"/>
+          <w:szCs w:val="24"/>
+        </w:rPr>
         <w:t xml:space="preserve"> </w:t>
       </w:r>
     </w:p>
@@ -1810,8 +2623,22 @@
         </w:numPr>
         <w:spacing w:after="55" w:line="259" w:lineRule="auto"/>
         <w:jc w:val="left"/>
-      </w:pPr>
-      <w:r>
+        <w:rPr>
+          <w:b/>
+          <w:bCs/>
+          <w:color w:val="FF0000"/>
+          <w:sz w:val="24"/>
+          <w:szCs w:val="24"/>
+        </w:rPr>
+      </w:pPr>
+      <w:r>
+        <w:rPr>
+          <w:b/>
+          <w:bCs/>
+          <w:color w:val="FF0000"/>
+          <w:sz w:val="24"/>
+          <w:szCs w:val="24"/>
+        </w:rPr>
         <w:t>index: 3, 4, 5</w:t>
       </w:r>
     </w:p>
@@ -1825,6 +2652,8 @@
           <w:bCs/>
           <w:i/>
           <w:iCs/>
+          <w:sz w:val="24"/>
+          <w:szCs w:val="24"/>
         </w:rPr>
       </w:pPr>
     </w:p>
@@ -1838,6 +2667,8 @@
           <w:bCs/>
           <w:i/>
           <w:iCs/>
+          <w:sz w:val="24"/>
+          <w:szCs w:val="24"/>
         </w:rPr>
       </w:pPr>
       <w:r>
@@ -1846,6 +2677,9 @@
           <w:bCs/>
           <w:i/>
           <w:iCs/>
+          <w:noProof/>
+          <w:sz w:val="24"/>
+          <w:szCs w:val="24"/>
         </w:rPr>
         <w:drawing>
           <wp:inline distT="0" distB="0" distL="0" distR="0" wp14:anchorId="0E94BAAC" wp14:editId="7ACA0B0F">
@@ -1894,6 +2728,8 @@
           <w:bCs/>
           <w:i/>
           <w:iCs/>
+          <w:sz w:val="24"/>
+          <w:szCs w:val="24"/>
         </w:rPr>
       </w:pPr>
     </w:p>
@@ -1906,11 +2742,17 @@
         <w:spacing w:after="2" w:line="259" w:lineRule="auto"/>
         <w:ind w:hanging="360"/>
         <w:jc w:val="left"/>
+        <w:rPr>
+          <w:sz w:val="24"/>
+          <w:szCs w:val="24"/>
+        </w:rPr>
       </w:pPr>
       <w:proofErr w:type="gramStart"/>
       <w:r>
         <w:rPr>
           <w:rFonts w:ascii="Courier New" w:eastAsia="Courier New" w:hAnsi="Courier New" w:cs="Courier New"/>
+          <w:sz w:val="24"/>
+          <w:szCs w:val="24"/>
         </w:rPr>
         <w:t>temp[</w:t>
       </w:r>
@@ -1918,10 +2760,16 @@
       <w:r>
         <w:rPr>
           <w:rFonts w:ascii="Courier New" w:eastAsia="Courier New" w:hAnsi="Courier New" w:cs="Courier New"/>
+          <w:sz w:val="24"/>
+          <w:szCs w:val="24"/>
         </w:rPr>
         <w:t>2] = 15</w:t>
       </w:r>
       <w:r>
+        <w:rPr>
+          <w:sz w:val="24"/>
+          <w:szCs w:val="24"/>
+        </w:rPr>
         <w:t xml:space="preserve"> </w:t>
       </w:r>
     </w:p>
@@ -1930,6 +2778,10 @@
         <w:spacing w:after="2" w:line="259" w:lineRule="auto"/>
         <w:ind w:left="1478" w:firstLine="0"/>
         <w:jc w:val="left"/>
+        <w:rPr>
+          <w:sz w:val="24"/>
+          <w:szCs w:val="24"/>
+        </w:rPr>
       </w:pPr>
     </w:p>
     <w:p>
@@ -1937,8 +2789,17 @@
         <w:spacing w:after="2" w:line="259" w:lineRule="auto"/>
         <w:ind w:left="1478" w:firstLine="0"/>
         <w:jc w:val="left"/>
-      </w:pPr>
-      <w:r>
+        <w:rPr>
+          <w:sz w:val="24"/>
+          <w:szCs w:val="24"/>
+        </w:rPr>
+      </w:pPr>
+      <w:r>
+        <w:rPr>
+          <w:noProof/>
+          <w:sz w:val="24"/>
+          <w:szCs w:val="24"/>
+        </w:rPr>
         <w:drawing>
           <wp:inline distT="0" distB="0" distL="0" distR="0" wp14:anchorId="74DA98A0" wp14:editId="011E2C0A">
             <wp:extent cx="3787468" cy="1806097"/>
@@ -1980,12 +2841,20 @@
       <w:pPr>
         <w:spacing w:after="0" w:line="259" w:lineRule="auto"/>
         <w:jc w:val="left"/>
+        <w:rPr>
+          <w:sz w:val="24"/>
+          <w:szCs w:val="24"/>
+        </w:rPr>
       </w:pPr>
     </w:p>
     <w:p>
       <w:pPr>
         <w:spacing w:after="0" w:line="259" w:lineRule="auto"/>
         <w:jc w:val="left"/>
+        <w:rPr>
+          <w:sz w:val="24"/>
+          <w:szCs w:val="24"/>
+        </w:rPr>
       </w:pPr>
     </w:p>
     <w:p>
@@ -1993,24 +2862,48 @@
         <w:spacing w:after="0" w:line="259" w:lineRule="auto"/>
         <w:ind w:left="566" w:firstLine="0"/>
         <w:jc w:val="left"/>
-      </w:pPr>
-      <w:r>
+        <w:rPr>
+          <w:sz w:val="24"/>
+          <w:szCs w:val="24"/>
+        </w:rPr>
+      </w:pPr>
+      <w:r>
+        <w:rPr>
+          <w:sz w:val="24"/>
+          <w:szCs w:val="24"/>
+        </w:rPr>
         <w:t xml:space="preserve"> </w:t>
       </w:r>
     </w:p>
     <w:p>
       <w:pPr>
         <w:ind w:left="561" w:right="46"/>
-      </w:pPr>
-      <w:r>
+        <w:rPr>
+          <w:sz w:val="24"/>
+          <w:szCs w:val="24"/>
+        </w:rPr>
+      </w:pPr>
+      <w:r>
+        <w:rPr>
+          <w:sz w:val="24"/>
+          <w:szCs w:val="24"/>
+        </w:rPr>
         <w:t>Similarly, with the help of a diagram, describe the changes (</w:t>
       </w:r>
       <w:proofErr w:type="gramStart"/>
       <w:r>
+        <w:rPr>
+          <w:sz w:val="24"/>
+          <w:szCs w:val="24"/>
+        </w:rPr>
         <w:t>e.g.</w:t>
       </w:r>
       <w:proofErr w:type="gramEnd"/>
       <w:r>
+        <w:rPr>
+          <w:sz w:val="24"/>
+          <w:szCs w:val="24"/>
+        </w:rPr>
         <w:t xml:space="preserve"> new lists / objects / references?) after each of the following statements is performed: </w:t>
       </w:r>
     </w:p>
@@ -2019,8 +2912,16 @@
         <w:spacing w:after="35" w:line="259" w:lineRule="auto"/>
         <w:ind w:left="566" w:firstLine="0"/>
         <w:jc w:val="left"/>
-      </w:pPr>
-      <w:r>
+        <w:rPr>
+          <w:sz w:val="24"/>
+          <w:szCs w:val="24"/>
+        </w:rPr>
+      </w:pPr>
+      <w:r>
+        <w:rPr>
+          <w:sz w:val="24"/>
+          <w:szCs w:val="24"/>
+        </w:rPr>
         <w:t xml:space="preserve"> </w:t>
       </w:r>
     </w:p>
@@ -2033,14 +2934,24 @@
         <w:spacing w:after="55" w:line="259" w:lineRule="auto"/>
         <w:ind w:hanging="360"/>
         <w:jc w:val="left"/>
-      </w:pPr>
-      <w:r>
-        <w:rPr>
-          <w:rFonts w:ascii="Courier New" w:eastAsia="Courier New" w:hAnsi="Courier New" w:cs="Courier New"/>
+        <w:rPr>
+          <w:sz w:val="24"/>
+          <w:szCs w:val="24"/>
+        </w:rPr>
+      </w:pPr>
+      <w:r>
+        <w:rPr>
+          <w:rFonts w:ascii="Courier New" w:eastAsia="Courier New" w:hAnsi="Courier New" w:cs="Courier New"/>
+          <w:sz w:val="24"/>
+          <w:szCs w:val="24"/>
         </w:rPr>
         <w:t>counters = [0] * 8</w:t>
       </w:r>
       <w:r>
+        <w:rPr>
+          <w:sz w:val="24"/>
+          <w:szCs w:val="24"/>
+        </w:rPr>
         <w:t xml:space="preserve"> </w:t>
       </w:r>
     </w:p>
@@ -2049,6 +2960,10 @@
         <w:spacing w:after="55" w:line="259" w:lineRule="auto"/>
         <w:ind w:left="1478" w:firstLine="0"/>
         <w:jc w:val="left"/>
+        <w:rPr>
+          <w:sz w:val="24"/>
+          <w:szCs w:val="24"/>
+        </w:rPr>
       </w:pPr>
     </w:p>
     <w:p>
@@ -2056,9 +2971,17 @@
         <w:spacing w:after="55" w:line="259" w:lineRule="auto"/>
         <w:ind w:left="1478" w:firstLine="0"/>
         <w:jc w:val="left"/>
-      </w:pPr>
-      <w:r>
-        <w:lastRenderedPageBreak/>
+        <w:rPr>
+          <w:sz w:val="24"/>
+          <w:szCs w:val="24"/>
+        </w:rPr>
+      </w:pPr>
+      <w:r>
+        <w:rPr>
+          <w:noProof/>
+          <w:sz w:val="24"/>
+          <w:szCs w:val="24"/>
+        </w:rPr>
         <w:drawing>
           <wp:inline distT="0" distB="0" distL="0" distR="0" wp14:anchorId="09DD11C2" wp14:editId="00FEF97A">
             <wp:extent cx="3741744" cy="1204064"/>
@@ -2101,6 +3024,10 @@
         <w:spacing w:after="55" w:line="259" w:lineRule="auto"/>
         <w:ind w:left="1478" w:firstLine="0"/>
         <w:jc w:val="left"/>
+        <w:rPr>
+          <w:sz w:val="24"/>
+          <w:szCs w:val="24"/>
+        </w:rPr>
       </w:pPr>
     </w:p>
     <w:p>
@@ -2112,11 +3039,17 @@
         <w:spacing w:after="2" w:line="259" w:lineRule="auto"/>
         <w:ind w:hanging="360"/>
         <w:jc w:val="left"/>
+        <w:rPr>
+          <w:sz w:val="24"/>
+          <w:szCs w:val="24"/>
+        </w:rPr>
       </w:pPr>
       <w:proofErr w:type="gramStart"/>
       <w:r>
         <w:rPr>
           <w:rFonts w:ascii="Courier New" w:eastAsia="Courier New" w:hAnsi="Courier New" w:cs="Courier New"/>
+          <w:sz w:val="24"/>
+          <w:szCs w:val="24"/>
         </w:rPr>
         <w:t>counters[</w:t>
       </w:r>
@@ -2124,6 +3057,8 @@
       <w:r>
         <w:rPr>
           <w:rFonts w:ascii="Courier New" w:eastAsia="Courier New" w:hAnsi="Courier New" w:cs="Courier New"/>
+          <w:sz w:val="24"/>
+          <w:szCs w:val="24"/>
         </w:rPr>
         <w:t>2] += 1</w:t>
       </w:r>
@@ -2135,6 +3070,8 @@
         <w:jc w:val="left"/>
         <w:rPr>
           <w:rFonts w:ascii="Courier New" w:eastAsia="Courier New" w:hAnsi="Courier New" w:cs="Courier New"/>
+          <w:sz w:val="24"/>
+          <w:szCs w:val="24"/>
         </w:rPr>
       </w:pPr>
     </w:p>
@@ -2149,6 +3086,9 @@
           <w:bCs/>
           <w:i/>
           <w:iCs/>
+          <w:color w:val="FF0000"/>
+          <w:sz w:val="24"/>
+          <w:szCs w:val="24"/>
         </w:rPr>
       </w:pPr>
       <w:r>
@@ -2158,6 +3098,9 @@
           <w:bCs/>
           <w:i/>
           <w:iCs/>
+          <w:color w:val="FF0000"/>
+          <w:sz w:val="24"/>
+          <w:szCs w:val="24"/>
         </w:rPr>
         <w:t xml:space="preserve">^^same as </w:t>
       </w:r>
@@ -2169,6 +3112,9 @@
           <w:bCs/>
           <w:i/>
           <w:iCs/>
+          <w:color w:val="FF0000"/>
+          <w:sz w:val="24"/>
+          <w:szCs w:val="24"/>
         </w:rPr>
         <w:t>counters[</w:t>
       </w:r>
@@ -2180,6 +3126,9 @@
           <w:bCs/>
           <w:i/>
           <w:iCs/>
+          <w:color w:val="FF0000"/>
+          <w:sz w:val="24"/>
+          <w:szCs w:val="24"/>
         </w:rPr>
         <w:t>2] = counters[2] + 1</w:t>
       </w:r>
@@ -2189,8 +3138,17 @@
         <w:spacing w:after="2" w:line="259" w:lineRule="auto"/>
         <w:ind w:left="1450"/>
         <w:jc w:val="left"/>
-      </w:pPr>
-      <w:r>
+        <w:rPr>
+          <w:sz w:val="24"/>
+          <w:szCs w:val="24"/>
+        </w:rPr>
+      </w:pPr>
+      <w:r>
+        <w:rPr>
+          <w:noProof/>
+          <w:sz w:val="24"/>
+          <w:szCs w:val="24"/>
+        </w:rPr>
         <w:drawing>
           <wp:inline distT="0" distB="0" distL="0" distR="0" wp14:anchorId="0F7DEE04" wp14:editId="6D20D476">
             <wp:extent cx="3810330" cy="1562235"/>
@@ -2228,6 +3186,10 @@
         </w:drawing>
       </w:r>
       <w:r>
+        <w:rPr>
+          <w:sz w:val="24"/>
+          <w:szCs w:val="24"/>
+        </w:rPr>
         <w:t xml:space="preserve"> </w:t>
       </w:r>
     </w:p>
@@ -2236,8 +3198,16 @@
         <w:spacing w:after="0" w:line="259" w:lineRule="auto"/>
         <w:ind w:left="566" w:firstLine="0"/>
         <w:jc w:val="left"/>
-      </w:pPr>
-      <w:r>
+        <w:rPr>
+          <w:sz w:val="24"/>
+          <w:szCs w:val="24"/>
+        </w:rPr>
+      </w:pPr>
+      <w:r>
+        <w:rPr>
+          <w:sz w:val="24"/>
+          <w:szCs w:val="24"/>
+        </w:rPr>
         <w:t xml:space="preserve"> </w:t>
       </w:r>
     </w:p>
@@ -2245,18 +3215,30 @@
       <w:pPr>
         <w:spacing w:after="0" w:line="259" w:lineRule="auto"/>
         <w:jc w:val="left"/>
+        <w:rPr>
+          <w:sz w:val="24"/>
+          <w:szCs w:val="24"/>
+        </w:rPr>
       </w:pPr>
     </w:p>
     <w:p>
       <w:pPr>
         <w:spacing w:after="0" w:line="259" w:lineRule="auto"/>
         <w:jc w:val="left"/>
+        <w:rPr>
+          <w:sz w:val="24"/>
+          <w:szCs w:val="24"/>
+        </w:rPr>
       </w:pPr>
     </w:p>
     <w:p>
       <w:pPr>
         <w:spacing w:after="0" w:line="259" w:lineRule="auto"/>
         <w:jc w:val="left"/>
+        <w:rPr>
+          <w:sz w:val="24"/>
+          <w:szCs w:val="24"/>
+        </w:rPr>
       </w:pPr>
     </w:p>
     <w:p>
@@ -2264,8 +3246,16 @@
         <w:spacing w:after="0" w:line="259" w:lineRule="auto"/>
         <w:ind w:left="566" w:firstLine="0"/>
         <w:jc w:val="left"/>
-      </w:pPr>
-      <w:r>
+        <w:rPr>
+          <w:sz w:val="24"/>
+          <w:szCs w:val="24"/>
+        </w:rPr>
+      </w:pPr>
+      <w:r>
+        <w:rPr>
+          <w:sz w:val="24"/>
+          <w:szCs w:val="24"/>
+        </w:rPr>
         <w:t xml:space="preserve"> </w:t>
       </w:r>
     </w:p>
@@ -2274,8 +3264,16 @@
         <w:spacing w:after="0" w:line="259" w:lineRule="auto"/>
         <w:ind w:left="566" w:firstLine="0"/>
         <w:jc w:val="left"/>
-      </w:pPr>
-      <w:r>
+        <w:rPr>
+          <w:sz w:val="24"/>
+          <w:szCs w:val="24"/>
+        </w:rPr>
+      </w:pPr>
+      <w:r>
+        <w:rPr>
+          <w:sz w:val="24"/>
+          <w:szCs w:val="24"/>
+        </w:rPr>
         <w:t xml:space="preserve"> </w:t>
       </w:r>
     </w:p>
@@ -2284,8 +3282,16 @@
         <w:spacing w:after="0" w:line="259" w:lineRule="auto"/>
         <w:ind w:left="0" w:firstLine="0"/>
         <w:jc w:val="left"/>
-      </w:pPr>
-      <w:r>
+        <w:rPr>
+          <w:sz w:val="24"/>
+          <w:szCs w:val="24"/>
+        </w:rPr>
+      </w:pPr>
+      <w:r>
+        <w:rPr>
+          <w:sz w:val="24"/>
+          <w:szCs w:val="24"/>
+        </w:rPr>
         <w:t xml:space="preserve"> </w:t>
       </w:r>
     </w:p>
@@ -2294,17 +3300,24 @@
         <w:spacing w:after="3981" w:line="259" w:lineRule="auto"/>
         <w:ind w:left="0" w:right="59" w:firstLine="0"/>
         <w:jc w:val="center"/>
+        <w:rPr>
+          <w:sz w:val="24"/>
+          <w:szCs w:val="24"/>
+        </w:rPr>
       </w:pPr>
       <w:r>
         <w:rPr>
           <w:b/>
           <w:i/>
+          <w:sz w:val="24"/>
+          <w:szCs w:val="24"/>
         </w:rPr>
         <w:t>-- End of Tutorial --</w:t>
       </w:r>
       <w:r>
         <w:rPr>
-          <w:sz w:val="24"/>
+          <w:sz w:val="28"/>
+          <w:szCs w:val="24"/>
         </w:rPr>
         <w:t xml:space="preserve"> </w:t>
       </w:r>
@@ -2314,11 +3327,17 @@
         <w:spacing w:after="1" w:line="259" w:lineRule="auto"/>
         <w:ind w:left="-53" w:right="-351" w:firstLine="0"/>
         <w:jc w:val="left"/>
+        <w:rPr>
+          <w:sz w:val="24"/>
+          <w:szCs w:val="24"/>
+        </w:rPr>
       </w:pPr>
       <w:r>
         <w:rPr>
           <w:rFonts w:ascii="Calibri" w:eastAsia="Calibri" w:hAnsi="Calibri" w:cs="Calibri"/>
           <w:noProof/>
+          <w:sz w:val="24"/>
+          <w:szCs w:val="24"/>
         </w:rPr>
         <mc:AlternateContent>
           <mc:Choice Requires="wpg">
@@ -2405,7 +3424,7 @@
       </w:r>
       <w:r>
         <w:rPr>
-          <w:sz w:val="20"/>
+          <w:szCs w:val="24"/>
         </w:rPr>
         <w:t xml:space="preserve"> </w:t>
       </w:r>
@@ -2419,18 +3438,22 @@
         <w:spacing w:after="122" w:line="259" w:lineRule="auto"/>
         <w:ind w:left="-15" w:firstLine="0"/>
         <w:jc w:val="left"/>
+        <w:rPr>
+          <w:sz w:val="24"/>
+          <w:szCs w:val="24"/>
+        </w:rPr>
       </w:pPr>
       <w:r>
         <w:rPr>
           <w:rFonts w:ascii="Calibri" w:eastAsia="Calibri" w:hAnsi="Calibri" w:cs="Calibri"/>
-          <w:sz w:val="20"/>
+          <w:szCs w:val="24"/>
         </w:rPr>
         <w:t xml:space="preserve">AY2020/21 S1 </w:t>
       </w:r>
       <w:r>
         <w:rPr>
           <w:rFonts w:ascii="Calibri" w:eastAsia="Calibri" w:hAnsi="Calibri" w:cs="Calibri"/>
-          <w:sz w:val="20"/>
+          <w:szCs w:val="24"/>
         </w:rPr>
         <w:tab/>
         <w:t xml:space="preserve"> </w:t>
@@ -2438,7 +3461,7 @@
       <w:r>
         <w:rPr>
           <w:rFonts w:ascii="Calibri" w:eastAsia="Calibri" w:hAnsi="Calibri" w:cs="Calibri"/>
-          <w:sz w:val="20"/>
+          <w:szCs w:val="24"/>
         </w:rPr>
         <w:tab/>
         <w:t xml:space="preserve">Page 2 </w:t>

</xml_diff>